<commit_message>
English mistake improvement part 2
</commit_message>
<xml_diff>
--- a/data/oleh-lavryk-CV.docx
+++ b/data/oleh-lavryk-CV.docx
@@ -1,6 +1,6 @@
 
 <file path=word/document.xml><?xml version="1.0" encoding="utf-8"?>
-<w:document xmlns:wpc="http://schemas.microsoft.com/office/word/2010/wordprocessingCanvas" xmlns:cx="http://schemas.microsoft.com/office/drawing/2014/chartex" xmlns:cx1="http://schemas.microsoft.com/office/drawing/2015/9/8/chartex" xmlns:cx2="http://schemas.microsoft.com/office/drawing/2015/10/21/chartex" xmlns:cx3="http://schemas.microsoft.com/office/drawing/2016/5/9/chartex" xmlns:cx4="http://schemas.microsoft.com/office/drawing/2016/5/10/chartex" xmlns:cx5="http://schemas.microsoft.com/office/drawing/2016/5/11/chartex" xmlns:cx6="http://schemas.microsoft.com/office/drawing/2016/5/12/chartex" xmlns:cx7="http://schemas.microsoft.com/office/drawing/2016/5/13/chartex" xmlns:cx8="http://schemas.microsoft.com/office/drawing/2016/5/14/chartex" xmlns:mc="http://schemas.openxmlformats.org/markup-compatibility/2006" xmlns:o="urn:schemas-microsoft-com:office:office" xmlns:r="http://schemas.openxmlformats.org/officeDocument/2006/relationships" xmlns:m="http://schemas.openxmlformats.org/officeDocument/2006/math" xmlns:v="urn:schemas-microsoft-com:vml" xmlns:wp14="http://schemas.microsoft.com/office/word/2010/wordprocessingDrawing" xmlns:wp="http://schemas.openxmlformats.org/drawingml/2006/wordprocessingDrawing" xmlns:w10="urn:schemas-microsoft-com:office:word" xmlns:w="http://schemas.openxmlformats.org/wordprocessingml/2006/main" xmlns:w14="http://schemas.microsoft.com/office/word/2010/wordml" xmlns:w15="http://schemas.microsoft.com/office/word/2012/wordml" xmlns:w16se="http://schemas.microsoft.com/office/word/2015/wordml/symex" xmlns:wpg="http://schemas.microsoft.com/office/word/2010/wordprocessingGroup" xmlns:wpi="http://schemas.microsoft.com/office/word/2010/wordprocessingInk" xmlns:wne="http://schemas.microsoft.com/office/word/2006/wordml" xmlns:wps="http://schemas.microsoft.com/office/word/2010/wordprocessingShape" mc:Ignorable="w14 w15 w16se wp14">
+<w:document xmlns:wpc="http://schemas.microsoft.com/office/word/2010/wordprocessingCanvas" xmlns:cx="http://schemas.microsoft.com/office/drawing/2014/chartex" xmlns:cx1="http://schemas.microsoft.com/office/drawing/2015/9/8/chartex" xmlns:cx2="http://schemas.microsoft.com/office/drawing/2015/10/21/chartex" xmlns:cx3="http://schemas.microsoft.com/office/drawing/2016/5/9/chartex" xmlns:cx4="http://schemas.microsoft.com/office/drawing/2016/5/10/chartex" xmlns:cx5="http://schemas.microsoft.com/office/drawing/2016/5/11/chartex" xmlns:cx6="http://schemas.microsoft.com/office/drawing/2016/5/12/chartex" xmlns:cx7="http://schemas.microsoft.com/office/drawing/2016/5/13/chartex" xmlns:cx8="http://schemas.microsoft.com/office/drawing/2016/5/14/chartex" xmlns:mc="http://schemas.openxmlformats.org/markup-compatibility/2006" xmlns:aink="http://schemas.microsoft.com/office/drawing/2016/ink" xmlns:o="urn:schemas-microsoft-com:office:office" xmlns:r="http://schemas.openxmlformats.org/officeDocument/2006/relationships" xmlns:m="http://schemas.openxmlformats.org/officeDocument/2006/math" xmlns:v="urn:schemas-microsoft-com:vml" xmlns:wp14="http://schemas.microsoft.com/office/word/2010/wordprocessingDrawing" xmlns:wp="http://schemas.openxmlformats.org/drawingml/2006/wordprocessingDrawing" xmlns:w10="urn:schemas-microsoft-com:office:word" xmlns:w="http://schemas.openxmlformats.org/wordprocessingml/2006/main" xmlns:w14="http://schemas.microsoft.com/office/word/2010/wordml" xmlns:w15="http://schemas.microsoft.com/office/word/2012/wordml" xmlns:w16se="http://schemas.microsoft.com/office/word/2015/wordml/symex" xmlns:wpg="http://schemas.microsoft.com/office/word/2010/wordprocessingGroup" xmlns:wpi="http://schemas.microsoft.com/office/word/2010/wordprocessingInk" xmlns:wne="http://schemas.microsoft.com/office/word/2006/wordml" xmlns:wps="http://schemas.microsoft.com/office/word/2010/wordprocessingShape" mc:Ignorable="w14 w15 w16se wp14">
   <w:body>
     <w:tbl>
       <w:tblPr>
@@ -2852,6 +2852,13 @@
             <w:r>
               <w:rPr>
                 <w:szCs w:val="20"/>
+                <w:lang w:val="en-US"/>
+              </w:rPr>
+              <w:t>d</w:t>
+            </w:r>
+            <w:r>
+              <w:rPr>
+                <w:szCs w:val="20"/>
               </w:rPr>
               <w:t xml:space="preserve"> </w:t>
             </w:r>
@@ -2956,6 +2963,8 @@
                 <w:szCs w:val="20"/>
               </w:rPr>
             </w:pPr>
+            <w:bookmarkStart w:id="0" w:name="_GoBack"/>
+            <w:bookmarkEnd w:id="0"/>
           </w:p>
           <w:p>
             <w:pPr>
@@ -3029,6 +3038,12 @@
               <w:t>Improve</w:t>
             </w:r>
             <w:proofErr w:type="spellEnd"/>
+            <w:r>
+              <w:rPr>
+                <w:lang w:val="en-US"/>
+              </w:rPr>
+              <w:t>d</w:t>
+            </w:r>
             <w:r>
               <w:t xml:space="preserve"> </w:t>
             </w:r>
@@ -3638,8 +3653,6 @@
               </w:rPr>
               <w:t>Unix</w:t>
             </w:r>
-            <w:bookmarkStart w:id="0" w:name="_GoBack"/>
-            <w:bookmarkEnd w:id="0"/>
             <w:r>
               <w:rPr>
                 <w:sz w:val="20"/>
@@ -3988,7 +4001,6 @@
                 <w:sz w:val="20"/>
               </w:rPr>
             </w:pPr>
-            <w:proofErr w:type="spellStart"/>
             <w:r>
               <w:rPr>
                 <w:sz w:val="20"/>
@@ -3996,7 +4008,6 @@
               </w:rPr>
               <w:t>Git</w:t>
             </w:r>
-            <w:proofErr w:type="spellEnd"/>
           </w:p>
           <w:p>
             <w:pPr>
@@ -6705,7 +6716,7 @@
 </file>
 
 <file path=word/endnotes.xml><?xml version="1.0" encoding="utf-8"?>
-<w:endnotes xmlns:wpc="http://schemas.microsoft.com/office/word/2010/wordprocessingCanvas" xmlns:cx="http://schemas.microsoft.com/office/drawing/2014/chartex" xmlns:cx1="http://schemas.microsoft.com/office/drawing/2015/9/8/chartex" xmlns:cx2="http://schemas.microsoft.com/office/drawing/2015/10/21/chartex" xmlns:cx3="http://schemas.microsoft.com/office/drawing/2016/5/9/chartex" xmlns:cx4="http://schemas.microsoft.com/office/drawing/2016/5/10/chartex" xmlns:cx5="http://schemas.microsoft.com/office/drawing/2016/5/11/chartex" xmlns:cx6="http://schemas.microsoft.com/office/drawing/2016/5/12/chartex" xmlns:cx7="http://schemas.microsoft.com/office/drawing/2016/5/13/chartex" xmlns:cx8="http://schemas.microsoft.com/office/drawing/2016/5/14/chartex" xmlns:mc="http://schemas.openxmlformats.org/markup-compatibility/2006" xmlns:o="urn:schemas-microsoft-com:office:office" xmlns:r="http://schemas.openxmlformats.org/officeDocument/2006/relationships" xmlns:m="http://schemas.openxmlformats.org/officeDocument/2006/math" xmlns:v="urn:schemas-microsoft-com:vml" xmlns:wp14="http://schemas.microsoft.com/office/word/2010/wordprocessingDrawing" xmlns:wp="http://schemas.openxmlformats.org/drawingml/2006/wordprocessingDrawing" xmlns:w10="urn:schemas-microsoft-com:office:word" xmlns:w="http://schemas.openxmlformats.org/wordprocessingml/2006/main" xmlns:w14="http://schemas.microsoft.com/office/word/2010/wordml" xmlns:w15="http://schemas.microsoft.com/office/word/2012/wordml" xmlns:w16se="http://schemas.microsoft.com/office/word/2015/wordml/symex" xmlns:wpg="http://schemas.microsoft.com/office/word/2010/wordprocessingGroup" xmlns:wpi="http://schemas.microsoft.com/office/word/2010/wordprocessingInk" xmlns:wne="http://schemas.microsoft.com/office/word/2006/wordml" xmlns:wps="http://schemas.microsoft.com/office/word/2010/wordprocessingShape" mc:Ignorable="w14 w15 w16se wp14">
+<w:endnotes xmlns:wpc="http://schemas.microsoft.com/office/word/2010/wordprocessingCanvas" xmlns:cx="http://schemas.microsoft.com/office/drawing/2014/chartex" xmlns:cx1="http://schemas.microsoft.com/office/drawing/2015/9/8/chartex" xmlns:cx2="http://schemas.microsoft.com/office/drawing/2015/10/21/chartex" xmlns:cx3="http://schemas.microsoft.com/office/drawing/2016/5/9/chartex" xmlns:cx4="http://schemas.microsoft.com/office/drawing/2016/5/10/chartex" xmlns:cx5="http://schemas.microsoft.com/office/drawing/2016/5/11/chartex" xmlns:cx6="http://schemas.microsoft.com/office/drawing/2016/5/12/chartex" xmlns:cx7="http://schemas.microsoft.com/office/drawing/2016/5/13/chartex" xmlns:cx8="http://schemas.microsoft.com/office/drawing/2016/5/14/chartex" xmlns:mc="http://schemas.openxmlformats.org/markup-compatibility/2006" xmlns:aink="http://schemas.microsoft.com/office/drawing/2016/ink" xmlns:o="urn:schemas-microsoft-com:office:office" xmlns:r="http://schemas.openxmlformats.org/officeDocument/2006/relationships" xmlns:m="http://schemas.openxmlformats.org/officeDocument/2006/math" xmlns:v="urn:schemas-microsoft-com:vml" xmlns:wp14="http://schemas.microsoft.com/office/word/2010/wordprocessingDrawing" xmlns:wp="http://schemas.openxmlformats.org/drawingml/2006/wordprocessingDrawing" xmlns:w10="urn:schemas-microsoft-com:office:word" xmlns:w="http://schemas.openxmlformats.org/wordprocessingml/2006/main" xmlns:w14="http://schemas.microsoft.com/office/word/2010/wordml" xmlns:w15="http://schemas.microsoft.com/office/word/2012/wordml" xmlns:w16se="http://schemas.microsoft.com/office/word/2015/wordml/symex" xmlns:wpg="http://schemas.microsoft.com/office/word/2010/wordprocessingGroup" xmlns:wpi="http://schemas.microsoft.com/office/word/2010/wordprocessingInk" xmlns:wne="http://schemas.microsoft.com/office/word/2006/wordml" xmlns:wps="http://schemas.microsoft.com/office/word/2010/wordprocessingShape" mc:Ignorable="w14 w15 w16se wp14">
   <w:endnote w:type="separator" w:id="-1">
     <w:p>
       <w:pPr>
@@ -6730,7 +6741,7 @@
 </file>
 
 <file path=word/footer1.xml><?xml version="1.0" encoding="utf-8"?>
-<w:ftr xmlns:wpc="http://schemas.microsoft.com/office/word/2010/wordprocessingCanvas" xmlns:cx="http://schemas.microsoft.com/office/drawing/2014/chartex" xmlns:cx1="http://schemas.microsoft.com/office/drawing/2015/9/8/chartex" xmlns:cx2="http://schemas.microsoft.com/office/drawing/2015/10/21/chartex" xmlns:cx3="http://schemas.microsoft.com/office/drawing/2016/5/9/chartex" xmlns:cx4="http://schemas.microsoft.com/office/drawing/2016/5/10/chartex" xmlns:cx5="http://schemas.microsoft.com/office/drawing/2016/5/11/chartex" xmlns:cx6="http://schemas.microsoft.com/office/drawing/2016/5/12/chartex" xmlns:cx7="http://schemas.microsoft.com/office/drawing/2016/5/13/chartex" xmlns:cx8="http://schemas.microsoft.com/office/drawing/2016/5/14/chartex" xmlns:mc="http://schemas.openxmlformats.org/markup-compatibility/2006" xmlns:o="urn:schemas-microsoft-com:office:office" xmlns:r="http://schemas.openxmlformats.org/officeDocument/2006/relationships" xmlns:m="http://schemas.openxmlformats.org/officeDocument/2006/math" xmlns:v="urn:schemas-microsoft-com:vml" xmlns:wp14="http://schemas.microsoft.com/office/word/2010/wordprocessingDrawing" xmlns:wp="http://schemas.openxmlformats.org/drawingml/2006/wordprocessingDrawing" xmlns:w10="urn:schemas-microsoft-com:office:word" xmlns:w="http://schemas.openxmlformats.org/wordprocessingml/2006/main" xmlns:w14="http://schemas.microsoft.com/office/word/2010/wordml" xmlns:w15="http://schemas.microsoft.com/office/word/2012/wordml" xmlns:w16se="http://schemas.microsoft.com/office/word/2015/wordml/symex" xmlns:wpg="http://schemas.microsoft.com/office/word/2010/wordprocessingGroup" xmlns:wpi="http://schemas.microsoft.com/office/word/2010/wordprocessingInk" xmlns:wne="http://schemas.microsoft.com/office/word/2006/wordml" xmlns:wps="http://schemas.microsoft.com/office/word/2010/wordprocessingShape" mc:Ignorable="w14 w15 w16se wp14">
+<w:ftr xmlns:wpc="http://schemas.microsoft.com/office/word/2010/wordprocessingCanvas" xmlns:cx="http://schemas.microsoft.com/office/drawing/2014/chartex" xmlns:cx1="http://schemas.microsoft.com/office/drawing/2015/9/8/chartex" xmlns:cx2="http://schemas.microsoft.com/office/drawing/2015/10/21/chartex" xmlns:cx3="http://schemas.microsoft.com/office/drawing/2016/5/9/chartex" xmlns:cx4="http://schemas.microsoft.com/office/drawing/2016/5/10/chartex" xmlns:cx5="http://schemas.microsoft.com/office/drawing/2016/5/11/chartex" xmlns:cx6="http://schemas.microsoft.com/office/drawing/2016/5/12/chartex" xmlns:cx7="http://schemas.microsoft.com/office/drawing/2016/5/13/chartex" xmlns:cx8="http://schemas.microsoft.com/office/drawing/2016/5/14/chartex" xmlns:mc="http://schemas.openxmlformats.org/markup-compatibility/2006" xmlns:aink="http://schemas.microsoft.com/office/drawing/2016/ink" xmlns:o="urn:schemas-microsoft-com:office:office" xmlns:r="http://schemas.openxmlformats.org/officeDocument/2006/relationships" xmlns:m="http://schemas.openxmlformats.org/officeDocument/2006/math" xmlns:v="urn:schemas-microsoft-com:vml" xmlns:wp14="http://schemas.microsoft.com/office/word/2010/wordprocessingDrawing" xmlns:wp="http://schemas.openxmlformats.org/drawingml/2006/wordprocessingDrawing" xmlns:w10="urn:schemas-microsoft-com:office:word" xmlns:w="http://schemas.openxmlformats.org/wordprocessingml/2006/main" xmlns:w14="http://schemas.microsoft.com/office/word/2010/wordml" xmlns:w15="http://schemas.microsoft.com/office/word/2012/wordml" xmlns:w16se="http://schemas.microsoft.com/office/word/2015/wordml/symex" xmlns:wpg="http://schemas.microsoft.com/office/word/2010/wordprocessingGroup" xmlns:wpi="http://schemas.microsoft.com/office/word/2010/wordprocessingInk" xmlns:wne="http://schemas.microsoft.com/office/word/2006/wordml" xmlns:wps="http://schemas.microsoft.com/office/word/2010/wordprocessingShape" mc:Ignorable="w14 w15 w16se wp14">
   <w:p>
     <w:pPr>
       <w:pStyle w:val="a6"/>
@@ -6741,7 +6752,7 @@
 </file>
 
 <file path=word/footnotes.xml><?xml version="1.0" encoding="utf-8"?>
-<w:footnotes xmlns:wpc="http://schemas.microsoft.com/office/word/2010/wordprocessingCanvas" xmlns:cx="http://schemas.microsoft.com/office/drawing/2014/chartex" xmlns:cx1="http://schemas.microsoft.com/office/drawing/2015/9/8/chartex" xmlns:cx2="http://schemas.microsoft.com/office/drawing/2015/10/21/chartex" xmlns:cx3="http://schemas.microsoft.com/office/drawing/2016/5/9/chartex" xmlns:cx4="http://schemas.microsoft.com/office/drawing/2016/5/10/chartex" xmlns:cx5="http://schemas.microsoft.com/office/drawing/2016/5/11/chartex" xmlns:cx6="http://schemas.microsoft.com/office/drawing/2016/5/12/chartex" xmlns:cx7="http://schemas.microsoft.com/office/drawing/2016/5/13/chartex" xmlns:cx8="http://schemas.microsoft.com/office/drawing/2016/5/14/chartex" xmlns:mc="http://schemas.openxmlformats.org/markup-compatibility/2006" xmlns:o="urn:schemas-microsoft-com:office:office" xmlns:r="http://schemas.openxmlformats.org/officeDocument/2006/relationships" xmlns:m="http://schemas.openxmlformats.org/officeDocument/2006/math" xmlns:v="urn:schemas-microsoft-com:vml" xmlns:wp14="http://schemas.microsoft.com/office/word/2010/wordprocessingDrawing" xmlns:wp="http://schemas.openxmlformats.org/drawingml/2006/wordprocessingDrawing" xmlns:w10="urn:schemas-microsoft-com:office:word" xmlns:w="http://schemas.openxmlformats.org/wordprocessingml/2006/main" xmlns:w14="http://schemas.microsoft.com/office/word/2010/wordml" xmlns:w15="http://schemas.microsoft.com/office/word/2012/wordml" xmlns:w16se="http://schemas.microsoft.com/office/word/2015/wordml/symex" xmlns:wpg="http://schemas.microsoft.com/office/word/2010/wordprocessingGroup" xmlns:wpi="http://schemas.microsoft.com/office/word/2010/wordprocessingInk" xmlns:wne="http://schemas.microsoft.com/office/word/2006/wordml" xmlns:wps="http://schemas.microsoft.com/office/word/2010/wordprocessingShape" mc:Ignorable="w14 w15 w16se wp14">
+<w:footnotes xmlns:wpc="http://schemas.microsoft.com/office/word/2010/wordprocessingCanvas" xmlns:cx="http://schemas.microsoft.com/office/drawing/2014/chartex" xmlns:cx1="http://schemas.microsoft.com/office/drawing/2015/9/8/chartex" xmlns:cx2="http://schemas.microsoft.com/office/drawing/2015/10/21/chartex" xmlns:cx3="http://schemas.microsoft.com/office/drawing/2016/5/9/chartex" xmlns:cx4="http://schemas.microsoft.com/office/drawing/2016/5/10/chartex" xmlns:cx5="http://schemas.microsoft.com/office/drawing/2016/5/11/chartex" xmlns:cx6="http://schemas.microsoft.com/office/drawing/2016/5/12/chartex" xmlns:cx7="http://schemas.microsoft.com/office/drawing/2016/5/13/chartex" xmlns:cx8="http://schemas.microsoft.com/office/drawing/2016/5/14/chartex" xmlns:mc="http://schemas.openxmlformats.org/markup-compatibility/2006" xmlns:aink="http://schemas.microsoft.com/office/drawing/2016/ink" xmlns:o="urn:schemas-microsoft-com:office:office" xmlns:r="http://schemas.openxmlformats.org/officeDocument/2006/relationships" xmlns:m="http://schemas.openxmlformats.org/officeDocument/2006/math" xmlns:v="urn:schemas-microsoft-com:vml" xmlns:wp14="http://schemas.microsoft.com/office/word/2010/wordprocessingDrawing" xmlns:wp="http://schemas.openxmlformats.org/drawingml/2006/wordprocessingDrawing" xmlns:w10="urn:schemas-microsoft-com:office:word" xmlns:w="http://schemas.openxmlformats.org/wordprocessingml/2006/main" xmlns:w14="http://schemas.microsoft.com/office/word/2010/wordml" xmlns:w15="http://schemas.microsoft.com/office/word/2012/wordml" xmlns:w16se="http://schemas.microsoft.com/office/word/2015/wordml/symex" xmlns:wpg="http://schemas.microsoft.com/office/word/2010/wordprocessingGroup" xmlns:wpi="http://schemas.microsoft.com/office/word/2010/wordprocessingInk" xmlns:wne="http://schemas.microsoft.com/office/word/2006/wordml" xmlns:wps="http://schemas.microsoft.com/office/word/2010/wordprocessingShape" mc:Ignorable="w14 w15 w16se wp14">
   <w:footnote w:type="separator" w:id="-1">
     <w:p>
       <w:pPr>
@@ -6766,7 +6777,7 @@
 </file>
 
 <file path=word/header1.xml><?xml version="1.0" encoding="utf-8"?>
-<w:hdr xmlns:wpc="http://schemas.microsoft.com/office/word/2010/wordprocessingCanvas" xmlns:cx="http://schemas.microsoft.com/office/drawing/2014/chartex" xmlns:cx1="http://schemas.microsoft.com/office/drawing/2015/9/8/chartex" xmlns:cx2="http://schemas.microsoft.com/office/drawing/2015/10/21/chartex" xmlns:cx3="http://schemas.microsoft.com/office/drawing/2016/5/9/chartex" xmlns:cx4="http://schemas.microsoft.com/office/drawing/2016/5/10/chartex" xmlns:cx5="http://schemas.microsoft.com/office/drawing/2016/5/11/chartex" xmlns:cx6="http://schemas.microsoft.com/office/drawing/2016/5/12/chartex" xmlns:cx7="http://schemas.microsoft.com/office/drawing/2016/5/13/chartex" xmlns:cx8="http://schemas.microsoft.com/office/drawing/2016/5/14/chartex" xmlns:mc="http://schemas.openxmlformats.org/markup-compatibility/2006" xmlns:o="urn:schemas-microsoft-com:office:office" xmlns:r="http://schemas.openxmlformats.org/officeDocument/2006/relationships" xmlns:m="http://schemas.openxmlformats.org/officeDocument/2006/math" xmlns:v="urn:schemas-microsoft-com:vml" xmlns:wp14="http://schemas.microsoft.com/office/word/2010/wordprocessingDrawing" xmlns:wp="http://schemas.openxmlformats.org/drawingml/2006/wordprocessingDrawing" xmlns:w10="urn:schemas-microsoft-com:office:word" xmlns:w="http://schemas.openxmlformats.org/wordprocessingml/2006/main" xmlns:w14="http://schemas.microsoft.com/office/word/2010/wordml" xmlns:w15="http://schemas.microsoft.com/office/word/2012/wordml" xmlns:w16se="http://schemas.microsoft.com/office/word/2015/wordml/symex" xmlns:wpg="http://schemas.microsoft.com/office/word/2010/wordprocessingGroup" xmlns:wpi="http://schemas.microsoft.com/office/word/2010/wordprocessingInk" xmlns:wne="http://schemas.microsoft.com/office/word/2006/wordml" xmlns:wps="http://schemas.microsoft.com/office/word/2010/wordprocessingShape" mc:Ignorable="w14 w15 w16se wp14">
+<w:hdr xmlns:wpc="http://schemas.microsoft.com/office/word/2010/wordprocessingCanvas" xmlns:cx="http://schemas.microsoft.com/office/drawing/2014/chartex" xmlns:cx1="http://schemas.microsoft.com/office/drawing/2015/9/8/chartex" xmlns:cx2="http://schemas.microsoft.com/office/drawing/2015/10/21/chartex" xmlns:cx3="http://schemas.microsoft.com/office/drawing/2016/5/9/chartex" xmlns:cx4="http://schemas.microsoft.com/office/drawing/2016/5/10/chartex" xmlns:cx5="http://schemas.microsoft.com/office/drawing/2016/5/11/chartex" xmlns:cx6="http://schemas.microsoft.com/office/drawing/2016/5/12/chartex" xmlns:cx7="http://schemas.microsoft.com/office/drawing/2016/5/13/chartex" xmlns:cx8="http://schemas.microsoft.com/office/drawing/2016/5/14/chartex" xmlns:mc="http://schemas.openxmlformats.org/markup-compatibility/2006" xmlns:aink="http://schemas.microsoft.com/office/drawing/2016/ink" xmlns:o="urn:schemas-microsoft-com:office:office" xmlns:r="http://schemas.openxmlformats.org/officeDocument/2006/relationships" xmlns:m="http://schemas.openxmlformats.org/officeDocument/2006/math" xmlns:v="urn:schemas-microsoft-com:vml" xmlns:wp14="http://schemas.microsoft.com/office/word/2010/wordprocessingDrawing" xmlns:wp="http://schemas.openxmlformats.org/drawingml/2006/wordprocessingDrawing" xmlns:w10="urn:schemas-microsoft-com:office:word" xmlns:w="http://schemas.openxmlformats.org/wordprocessingml/2006/main" xmlns:w14="http://schemas.microsoft.com/office/word/2010/wordml" xmlns:w15="http://schemas.microsoft.com/office/word/2012/wordml" xmlns:w16se="http://schemas.microsoft.com/office/word/2015/wordml/symex" xmlns:wpg="http://schemas.microsoft.com/office/word/2010/wordprocessingGroup" xmlns:wpi="http://schemas.microsoft.com/office/word/2010/wordprocessingInk" xmlns:wne="http://schemas.microsoft.com/office/word/2006/wordml" xmlns:wps="http://schemas.microsoft.com/office/word/2010/wordprocessingShape" mc:Ignorable="w14 w15 w16se wp14">
   <w:p>
     <w:pPr>
       <w:pStyle w:val="a4"/>
@@ -6851,7 +6862,7 @@
 </file>
 
 <file path=word/numbering.xml><?xml version="1.0" encoding="utf-8"?>
-<w:numbering xmlns:wpc="http://schemas.microsoft.com/office/word/2010/wordprocessingCanvas" xmlns:cx="http://schemas.microsoft.com/office/drawing/2014/chartex" xmlns:cx1="http://schemas.microsoft.com/office/drawing/2015/9/8/chartex" xmlns:cx2="http://schemas.microsoft.com/office/drawing/2015/10/21/chartex" xmlns:cx3="http://schemas.microsoft.com/office/drawing/2016/5/9/chartex" xmlns:cx4="http://schemas.microsoft.com/office/drawing/2016/5/10/chartex" xmlns:cx5="http://schemas.microsoft.com/office/drawing/2016/5/11/chartex" xmlns:cx6="http://schemas.microsoft.com/office/drawing/2016/5/12/chartex" xmlns:cx7="http://schemas.microsoft.com/office/drawing/2016/5/13/chartex" xmlns:cx8="http://schemas.microsoft.com/office/drawing/2016/5/14/chartex" xmlns:mc="http://schemas.openxmlformats.org/markup-compatibility/2006" xmlns:o="urn:schemas-microsoft-com:office:office" xmlns:r="http://schemas.openxmlformats.org/officeDocument/2006/relationships" xmlns:m="http://schemas.openxmlformats.org/officeDocument/2006/math" xmlns:v="urn:schemas-microsoft-com:vml" xmlns:wp14="http://schemas.microsoft.com/office/word/2010/wordprocessingDrawing" xmlns:wp="http://schemas.openxmlformats.org/drawingml/2006/wordprocessingDrawing" xmlns:w10="urn:schemas-microsoft-com:office:word" xmlns:w="http://schemas.openxmlformats.org/wordprocessingml/2006/main" xmlns:w14="http://schemas.microsoft.com/office/word/2010/wordml" xmlns:w15="http://schemas.microsoft.com/office/word/2012/wordml" xmlns:w16se="http://schemas.microsoft.com/office/word/2015/wordml/symex" xmlns:wpg="http://schemas.microsoft.com/office/word/2010/wordprocessingGroup" xmlns:wpi="http://schemas.microsoft.com/office/word/2010/wordprocessingInk" xmlns:wne="http://schemas.microsoft.com/office/word/2006/wordml" xmlns:wps="http://schemas.microsoft.com/office/word/2010/wordprocessingShape" mc:Ignorable="w14 w15 w16se wp14">
+<w:numbering xmlns:wpc="http://schemas.microsoft.com/office/word/2010/wordprocessingCanvas" xmlns:cx="http://schemas.microsoft.com/office/drawing/2014/chartex" xmlns:cx1="http://schemas.microsoft.com/office/drawing/2015/9/8/chartex" xmlns:cx2="http://schemas.microsoft.com/office/drawing/2015/10/21/chartex" xmlns:cx3="http://schemas.microsoft.com/office/drawing/2016/5/9/chartex" xmlns:cx4="http://schemas.microsoft.com/office/drawing/2016/5/10/chartex" xmlns:cx5="http://schemas.microsoft.com/office/drawing/2016/5/11/chartex" xmlns:cx6="http://schemas.microsoft.com/office/drawing/2016/5/12/chartex" xmlns:cx7="http://schemas.microsoft.com/office/drawing/2016/5/13/chartex" xmlns:cx8="http://schemas.microsoft.com/office/drawing/2016/5/14/chartex" xmlns:mc="http://schemas.openxmlformats.org/markup-compatibility/2006" xmlns:aink="http://schemas.microsoft.com/office/drawing/2016/ink" xmlns:o="urn:schemas-microsoft-com:office:office" xmlns:r="http://schemas.openxmlformats.org/officeDocument/2006/relationships" xmlns:m="http://schemas.openxmlformats.org/officeDocument/2006/math" xmlns:v="urn:schemas-microsoft-com:vml" xmlns:wp14="http://schemas.microsoft.com/office/word/2010/wordprocessingDrawing" xmlns:wp="http://schemas.openxmlformats.org/drawingml/2006/wordprocessingDrawing" xmlns:w10="urn:schemas-microsoft-com:office:word" xmlns:w="http://schemas.openxmlformats.org/wordprocessingml/2006/main" xmlns:w14="http://schemas.microsoft.com/office/word/2010/wordml" xmlns:w15="http://schemas.microsoft.com/office/word/2012/wordml" xmlns:w16se="http://schemas.microsoft.com/office/word/2015/wordml/symex" xmlns:wpg="http://schemas.microsoft.com/office/word/2010/wordprocessingGroup" xmlns:wpi="http://schemas.microsoft.com/office/word/2010/wordprocessingInk" xmlns:wne="http://schemas.microsoft.com/office/word/2006/wordml" xmlns:wps="http://schemas.microsoft.com/office/word/2010/wordprocessingShape" mc:Ignorable="w14 w15 w16se wp14">
   <w:abstractNum w:abstractNumId="0" w15:restartNumberingAfterBreak="0">
     <w:nsid w:val="04130547"/>
     <w:multiLevelType w:val="hybridMultilevel"/>
@@ -8350,11 +8361,11 @@
 </file>
 
 <file path=customXml/item1.xml><?xml version="1.0" encoding="utf-8"?>
-<ct:contentTypeSchema xmlns:ct="http://schemas.microsoft.com/office/2006/metadata/contentType" xmlns:ma="http://schemas.microsoft.com/office/2006/metadata/properties/metaAttributes" ct:_="" ma:_="" ma:contentTypeName="TemplateFile" ma:contentTypeID="0x0101006EDDDB5EE6D98C44930B742096920B300400F5B6D36B3EF94B4E9A635CDF2A18F5B8" ma:contentTypeVersion="30" ma:contentTypeDescription="Create a new document." ma:contentTypeScope="" ma:versionID="b6358c8e9ccf10d22debe3a56dce56ac"/>
+<p:properties xmlns:p="http://schemas.microsoft.com/office/2006/metadata/properties" xmlns:xsi="http://www.w3.org/2001/XMLSchema-instance" xmlns:pc="http://schemas.microsoft.com/office/infopath/2007/PartnerControls"/>
 </file>
 
 <file path=customXml/item2.xml><?xml version="1.0" encoding="utf-8"?>
-<p:properties xmlns:p="http://schemas.microsoft.com/office/2006/metadata/properties" xmlns:xsi="http://www.w3.org/2001/XMLSchema-instance" xmlns:pc="http://schemas.microsoft.com/office/infopath/2007/PartnerControls"/>
+<ct:contentTypeSchema xmlns:ct="http://schemas.microsoft.com/office/2006/metadata/contentType" xmlns:ma="http://schemas.microsoft.com/office/2006/metadata/properties/metaAttributes" ct:_="" ma:_="" ma:contentTypeName="TemplateFile" ma:contentTypeID="0x0101006EDDDB5EE6D98C44930B742096920B300400F5B6D36B3EF94B4E9A635CDF2A18F5B8" ma:contentTypeVersion="30" ma:contentTypeDescription="Create a new document." ma:contentTypeScope="" ma:versionID="b6358c8e9ccf10d22debe3a56dce56ac"/>
 </file>
 
 <file path=customXml/item3.xml><?xml version="1.0" encoding="utf-8"?>
@@ -8371,19 +8382,19 @@
 </file>
 
 <file path=customXml/itemProps1.xml><?xml version="1.0" encoding="utf-8"?>
-<ds:datastoreItem xmlns:ds="http://schemas.openxmlformats.org/officeDocument/2006/customXml" ds:itemID="{428C38F0-4C47-40E6-ADC3-E3D33B979DBA}">
+<ds:datastoreItem xmlns:ds="http://schemas.openxmlformats.org/officeDocument/2006/customXml" ds:itemID="{C3527CAD-2E22-4F1A-903D-2F1CD65DEB8E}">
   <ds:schemaRefs>
-    <ds:schemaRef ds:uri="http://schemas.microsoft.com/office/2006/metadata/contentType"/>
-    <ds:schemaRef ds:uri="http://schemas.microsoft.com/office/2006/metadata/properties/metaAttributes"/>
+    <ds:schemaRef ds:uri="http://schemas.microsoft.com/office/2006/metadata/properties"/>
+    <ds:schemaRef ds:uri="http://schemas.microsoft.com/office/infopath/2007/PartnerControls"/>
   </ds:schemaRefs>
 </ds:datastoreItem>
 </file>
 
 <file path=customXml/itemProps2.xml><?xml version="1.0" encoding="utf-8"?>
-<ds:datastoreItem xmlns:ds="http://schemas.openxmlformats.org/officeDocument/2006/customXml" ds:itemID="{C3527CAD-2E22-4F1A-903D-2F1CD65DEB8E}">
+<ds:datastoreItem xmlns:ds="http://schemas.openxmlformats.org/officeDocument/2006/customXml" ds:itemID="{428C38F0-4C47-40E6-ADC3-E3D33B979DBA}">
   <ds:schemaRefs>
-    <ds:schemaRef ds:uri="http://schemas.microsoft.com/office/2006/metadata/properties"/>
-    <ds:schemaRef ds:uri="http://schemas.microsoft.com/office/infopath/2007/PartnerControls"/>
+    <ds:schemaRef ds:uri="http://schemas.microsoft.com/office/2006/metadata/contentType"/>
+    <ds:schemaRef ds:uri="http://schemas.microsoft.com/office/2006/metadata/properties/metaAttributes"/>
   </ds:schemaRefs>
 </ds:datastoreItem>
 </file>
@@ -8397,7 +8408,7 @@
 </file>
 
 <file path=customXml/itemProps4.xml><?xml version="1.0" encoding="utf-8"?>
-<ds:datastoreItem xmlns:ds="http://schemas.openxmlformats.org/officeDocument/2006/customXml" ds:itemID="{8B8204E0-B121-45BF-87E6-A7089337B303}">
+<ds:datastoreItem xmlns:ds="http://schemas.openxmlformats.org/officeDocument/2006/customXml" ds:itemID="{F71BF30D-50D1-415A-A989-6099E8EF155F}">
   <ds:schemaRefs>
     <ds:schemaRef ds:uri="http://schemas.openxmlformats.org/officeDocument/2006/bibliography"/>
   </ds:schemaRefs>

</xml_diff>

<commit_message>
Update speciality front end developer
</commit_message>
<xml_diff>
--- a/data/oleh-lavryk-CV.docx
+++ b/data/oleh-lavryk-CV.docx
@@ -1,10 +1,10 @@
 
 <file path=word/document.xml><?xml version="1.0" encoding="utf-8"?>
-<w:document xmlns:wpc="http://schemas.microsoft.com/office/word/2010/wordprocessingCanvas" xmlns:cx="http://schemas.microsoft.com/office/drawing/2014/chartex" xmlns:cx1="http://schemas.microsoft.com/office/drawing/2015/9/8/chartex" xmlns:cx2="http://schemas.microsoft.com/office/drawing/2015/10/21/chartex" xmlns:cx3="http://schemas.microsoft.com/office/drawing/2016/5/9/chartex" xmlns:cx4="http://schemas.microsoft.com/office/drawing/2016/5/10/chartex" xmlns:cx5="http://schemas.microsoft.com/office/drawing/2016/5/11/chartex" xmlns:cx6="http://schemas.microsoft.com/office/drawing/2016/5/12/chartex" xmlns:cx7="http://schemas.microsoft.com/office/drawing/2016/5/13/chartex" xmlns:cx8="http://schemas.microsoft.com/office/drawing/2016/5/14/chartex" xmlns:mc="http://schemas.openxmlformats.org/markup-compatibility/2006" xmlns:aink="http://schemas.microsoft.com/office/drawing/2016/ink" xmlns:o="urn:schemas-microsoft-com:office:office" xmlns:r="http://schemas.openxmlformats.org/officeDocument/2006/relationships" xmlns:m="http://schemas.openxmlformats.org/officeDocument/2006/math" xmlns:v="urn:schemas-microsoft-com:vml" xmlns:wp14="http://schemas.microsoft.com/office/word/2010/wordprocessingDrawing" xmlns:wp="http://schemas.openxmlformats.org/drawingml/2006/wordprocessingDrawing" xmlns:w10="urn:schemas-microsoft-com:office:word" xmlns:w="http://schemas.openxmlformats.org/wordprocessingml/2006/main" xmlns:w14="http://schemas.microsoft.com/office/word/2010/wordml" xmlns:w15="http://schemas.microsoft.com/office/word/2012/wordml" xmlns:w16se="http://schemas.microsoft.com/office/word/2015/wordml/symex" xmlns:wpg="http://schemas.microsoft.com/office/word/2010/wordprocessingGroup" xmlns:wpi="http://schemas.microsoft.com/office/word/2010/wordprocessingInk" xmlns:wne="http://schemas.microsoft.com/office/word/2006/wordml" xmlns:wps="http://schemas.microsoft.com/office/word/2010/wordprocessingShape" mc:Ignorable="w14 w15 w16se wp14">
+<w:document xmlns:wpc="http://schemas.microsoft.com/office/word/2010/wordprocessingCanvas" xmlns:cx="http://schemas.microsoft.com/office/drawing/2014/chartex" xmlns:cx1="http://schemas.microsoft.com/office/drawing/2015/9/8/chartex" xmlns:cx2="http://schemas.microsoft.com/office/drawing/2015/10/21/chartex" xmlns:cx3="http://schemas.microsoft.com/office/drawing/2016/5/9/chartex" xmlns:cx4="http://schemas.microsoft.com/office/drawing/2016/5/10/chartex" xmlns:cx5="http://schemas.microsoft.com/office/drawing/2016/5/11/chartex" xmlns:cx6="http://schemas.microsoft.com/office/drawing/2016/5/12/chartex" xmlns:cx7="http://schemas.microsoft.com/office/drawing/2016/5/13/chartex" xmlns:cx8="http://schemas.microsoft.com/office/drawing/2016/5/14/chartex" xmlns:mc="http://schemas.openxmlformats.org/markup-compatibility/2006" xmlns:aink="http://schemas.microsoft.com/office/drawing/2016/ink" xmlns:am3d="http://schemas.microsoft.com/office/drawing/2017/model3d" xmlns:o="urn:schemas-microsoft-com:office:office" xmlns:r="http://schemas.openxmlformats.org/officeDocument/2006/relationships" xmlns:m="http://schemas.openxmlformats.org/officeDocument/2006/math" xmlns:v="urn:schemas-microsoft-com:vml" xmlns:wp14="http://schemas.microsoft.com/office/word/2010/wordprocessingDrawing" xmlns:wp="http://schemas.openxmlformats.org/drawingml/2006/wordprocessingDrawing" xmlns:w10="urn:schemas-microsoft-com:office:word" xmlns:w="http://schemas.openxmlformats.org/wordprocessingml/2006/main" xmlns:w14="http://schemas.microsoft.com/office/word/2010/wordml" xmlns:w15="http://schemas.microsoft.com/office/word/2012/wordml" xmlns:w16cid="http://schemas.microsoft.com/office/word/2016/wordml/cid" xmlns:w16se="http://schemas.microsoft.com/office/word/2015/wordml/symex" xmlns:wpg="http://schemas.microsoft.com/office/word/2010/wordprocessingGroup" xmlns:wpi="http://schemas.microsoft.com/office/word/2010/wordprocessingInk" xmlns:wne="http://schemas.microsoft.com/office/word/2006/wordml" xmlns:wps="http://schemas.microsoft.com/office/word/2010/wordprocessingShape" mc:Ignorable="w14 w15 w16se w16cid wp14">
   <w:body>
     <w:tbl>
       <w:tblPr>
-        <w:tblStyle w:val="a3"/>
+        <w:tblStyle w:val="TableGrid"/>
         <w:tblpPr w:leftFromText="180" w:rightFromText="180" w:horzAnchor="margin" w:tblpXSpec="center" w:tblpY="-765"/>
         <w:tblW w:w="5428" w:type="pct"/>
         <w:tblBorders>
@@ -101,7 +101,16 @@
                 <w:szCs w:val="24"/>
                 <w:lang w:val="en-US"/>
               </w:rPr>
-              <w:t>Junior Web D</w:t>
+              <w:t>Front-end</w:t>
+            </w:r>
+            <w:r>
+              <w:rPr>
+                <w:color w:val="31849B" w:themeColor="accent5" w:themeShade="BF"/>
+                <w:sz w:val="24"/>
+                <w:szCs w:val="24"/>
+                <w:lang w:val="en-US"/>
+              </w:rPr>
+              <w:t xml:space="preserve"> D</w:t>
             </w:r>
             <w:r>
               <w:rPr>
@@ -1832,7 +1841,7 @@
             <w:proofErr w:type="spellEnd"/>
             <w:r>
               <w:rPr>
-                <w:rStyle w:val="ad"/>
+                <w:rStyle w:val="Hyperlink"/>
                 <w:bCs/>
                 <w:color w:val="000000" w:themeColor="text1"/>
                 <w:sz w:val="20"/>
@@ -1988,7 +1997,7 @@
             <w:hyperlink r:id="rId11" w:history="1">
               <w:r>
                 <w:rPr>
-                  <w:rStyle w:val="ad"/>
+                  <w:rStyle w:val="Hyperlink"/>
                   <w:sz w:val="20"/>
                   <w:szCs w:val="20"/>
                   <w:lang w:val="en-US"/>
@@ -1998,7 +2007,7 @@
               <w:proofErr w:type="spellStart"/>
               <w:r>
                 <w:rPr>
-                  <w:rStyle w:val="ad"/>
+                  <w:rStyle w:val="Hyperlink"/>
                   <w:sz w:val="20"/>
                   <w:szCs w:val="20"/>
                   <w:lang w:val="en-US"/>
@@ -2008,7 +2017,7 @@
               <w:proofErr w:type="spellEnd"/>
               <w:r>
                 <w:rPr>
-                  <w:rStyle w:val="ad"/>
+                  <w:rStyle w:val="Hyperlink"/>
                   <w:sz w:val="20"/>
                   <w:szCs w:val="20"/>
                   <w:lang w:val="en-US"/>
@@ -2040,7 +2049,7 @@
             <w:hyperlink r:id="rId12" w:history="1">
               <w:r>
                 <w:rPr>
-                  <w:rStyle w:val="ad"/>
+                  <w:rStyle w:val="Hyperlink"/>
                   <w:sz w:val="20"/>
                   <w:szCs w:val="20"/>
                   <w:lang w:val="en-US"/>
@@ -2088,7 +2097,7 @@
             <w:hyperlink r:id="rId13" w:history="1">
               <w:r>
                 <w:rPr>
-                  <w:rStyle w:val="ad"/>
+                  <w:rStyle w:val="Hyperlink"/>
                   <w:sz w:val="20"/>
                   <w:szCs w:val="20"/>
                 </w:rPr>
@@ -2097,7 +2106,7 @@
               <w:proofErr w:type="spellStart"/>
               <w:r>
                 <w:rPr>
-                  <w:rStyle w:val="ad"/>
+                  <w:rStyle w:val="Hyperlink"/>
                   <w:sz w:val="20"/>
                   <w:szCs w:val="20"/>
                 </w:rPr>
@@ -2147,7 +2156,7 @@
             <w:hyperlink r:id="rId14" w:history="1">
               <w:r>
                 <w:rPr>
-                  <w:rStyle w:val="ad"/>
+                  <w:rStyle w:val="Hyperlink"/>
                   <w:color w:val="auto"/>
                   <w:sz w:val="20"/>
                   <w:szCs w:val="20"/>
@@ -2157,7 +2166,7 @@
               </w:r>
               <w:r>
                 <w:rPr>
-                  <w:rStyle w:val="ad"/>
+                  <w:rStyle w:val="Hyperlink"/>
                   <w:color w:val="auto"/>
                   <w:sz w:val="20"/>
                   <w:szCs w:val="20"/>
@@ -3283,7 +3292,7 @@
             <w:hyperlink r:id="rId15" w:history="1">
               <w:r>
                 <w:rPr>
-                  <w:rStyle w:val="ad"/>
+                  <w:rStyle w:val="Hyperlink"/>
                   <w:sz w:val="22"/>
                   <w:lang w:val="en-US"/>
                 </w:rPr>
@@ -3321,7 +3330,7 @@
               <w:pStyle w:val="ContentBody"/>
               <w:spacing w:line="276" w:lineRule="auto"/>
               <w:rPr>
-                <w:rStyle w:val="ad"/>
+                <w:rStyle w:val="Hyperlink"/>
                 <w:sz w:val="22"/>
                 <w:lang w:val="en-US"/>
               </w:rPr>
@@ -3349,7 +3358,7 @@
             </w:r>
             <w:r>
               <w:rPr>
-                <w:rStyle w:val="ad"/>
+                <w:rStyle w:val="Hyperlink"/>
                 <w:sz w:val="22"/>
                 <w:lang w:val="en-US"/>
               </w:rPr>
@@ -3796,45 +3805,32 @@
           <w:p>
             <w:pPr>
               <w:pStyle w:val="BulletedList"/>
+              <w:numPr>
+                <w:ilvl w:val="0"/>
+                <w:numId w:val="0"/>
+              </w:numPr>
               <w:spacing w:before="120"/>
-              <w:ind w:hanging="202"/>
-              <w:rPr>
-                <w:sz w:val="20"/>
-              </w:rPr>
-            </w:pPr>
-            <w:r>
-              <w:rPr>
-                <w:sz w:val="20"/>
-                <w:lang w:val="en-US"/>
-              </w:rPr>
-              <w:t>Zend Framework 2</w:t>
-            </w:r>
+              <w:ind w:left="360"/>
+              <w:rPr>
+                <w:sz w:val="20"/>
+                <w:lang w:val="en-US"/>
+              </w:rPr>
+            </w:pPr>
           </w:p>
           <w:p>
             <w:pPr>
               <w:pStyle w:val="BulletedList"/>
+              <w:numPr>
+                <w:ilvl w:val="0"/>
+                <w:numId w:val="0"/>
+              </w:numPr>
               <w:spacing w:before="120"/>
-              <w:ind w:hanging="202"/>
-              <w:rPr>
-                <w:sz w:val="20"/>
-              </w:rPr>
-            </w:pPr>
-            <w:proofErr w:type="spellStart"/>
-            <w:r>
-              <w:rPr>
-                <w:sz w:val="20"/>
-                <w:lang w:val="en-US"/>
-              </w:rPr>
-              <w:t>Symfony</w:t>
-            </w:r>
-            <w:proofErr w:type="spellEnd"/>
-            <w:r>
-              <w:rPr>
-                <w:sz w:val="20"/>
-                <w:lang w:val="en-US"/>
-              </w:rPr>
-              <w:t xml:space="preserve"> 3</w:t>
-            </w:r>
+              <w:ind w:left="360"/>
+              <w:rPr>
+                <w:sz w:val="20"/>
+                <w:lang w:val="en-US"/>
+              </w:rPr>
+            </w:pPr>
           </w:p>
           <w:p>
             <w:pPr>
@@ -4178,16 +4174,16 @@
                 <w:numId w:val="0"/>
               </w:numPr>
               <w:rPr>
+                <w:color w:val="404040" w:themeColor="text1" w:themeTint="BF"/>
+                <w:lang w:val="en-US"/>
+              </w:rPr>
+            </w:pPr>
+            <w:r>
+              <w:rPr>
                 <w:b/>
-                <w:lang w:val="ru-RU"/>
-              </w:rPr>
-            </w:pPr>
-            <w:r>
-              <w:rPr>
-                <w:b/>
-                <w:lang w:val="en-US"/>
-              </w:rPr>
-              <w:t>MOMF - blog</w:t>
+                <w:lang w:val="en-US"/>
+              </w:rPr>
+              <w:t>National Geographic</w:t>
             </w:r>
           </w:p>
         </w:tc>
@@ -4237,24 +4233,55 @@
           </w:tcPr>
           <w:p>
             <w:pPr>
-              <w:pStyle w:val="ab"/>
+              <w:pStyle w:val="ListParagraph"/>
               <w:ind w:left="0"/>
               <w:jc w:val="both"/>
               <w:rPr>
                 <w:rFonts w:ascii="Calibri" w:eastAsia="Calibri" w:hAnsi="Calibri" w:cs="Times New Roman"/>
                 <w:sz w:val="20"/>
-                <w:szCs w:val="20"/>
-                <w:lang w:val="en-US"/>
-              </w:rPr>
-            </w:pPr>
-            <w:r>
-              <w:rPr>
-                <w:rStyle w:val="hps"/>
-                <w:sz w:val="20"/>
-                <w:szCs w:val="20"/>
-                <w:lang w:val="en-US"/>
-              </w:rPr>
-              <w:t>Blog by my own mini Framework</w:t>
+                <w:lang w:val="en-US"/>
+              </w:rPr>
+            </w:pPr>
+            <w:proofErr w:type="spellStart"/>
+            <w:r>
+              <w:rPr>
+                <w:rFonts w:ascii="Calibri" w:eastAsia="Calibri" w:hAnsi="Calibri" w:cs="Times New Roman"/>
+                <w:sz w:val="20"/>
+              </w:rPr>
+              <w:t>National</w:t>
+            </w:r>
+            <w:proofErr w:type="spellEnd"/>
+            <w:r>
+              <w:rPr>
+                <w:rFonts w:ascii="Calibri" w:eastAsia="Calibri" w:hAnsi="Calibri" w:cs="Times New Roman"/>
+                <w:sz w:val="20"/>
+              </w:rPr>
+              <w:t xml:space="preserve"> </w:t>
+            </w:r>
+            <w:proofErr w:type="spellStart"/>
+            <w:r>
+              <w:rPr>
+                <w:rFonts w:ascii="Calibri" w:eastAsia="Calibri" w:hAnsi="Calibri" w:cs="Times New Roman"/>
+                <w:sz w:val="20"/>
+              </w:rPr>
+              <w:t>Ge</w:t>
+            </w:r>
+            <w:r>
+              <w:rPr>
+                <w:rFonts w:ascii="Calibri" w:eastAsia="Calibri" w:hAnsi="Calibri" w:cs="Times New Roman"/>
+                <w:sz w:val="20"/>
+                <w:lang w:val="en-US"/>
+              </w:rPr>
+              <w:t>ographic</w:t>
+            </w:r>
+            <w:proofErr w:type="spellEnd"/>
+            <w:r>
+              <w:rPr>
+                <w:rFonts w:ascii="Calibri" w:eastAsia="Calibri" w:hAnsi="Calibri" w:cs="Times New Roman"/>
+                <w:sz w:val="20"/>
+                <w:lang w:val="en-US"/>
+              </w:rPr>
+              <w:t xml:space="preserve"> responsive template</w:t>
             </w:r>
           </w:p>
         </w:tc>
@@ -4272,7 +4299,6 @@
               <w:jc w:val="right"/>
               <w:rPr>
                 <w:color w:val="31849B" w:themeColor="accent5" w:themeShade="BF"/>
-                <w:lang w:val="en-US"/>
               </w:rPr>
             </w:pPr>
             <w:proofErr w:type="spellStart"/>
@@ -4299,23 +4325,44 @@
           </w:tcPr>
           <w:p>
             <w:pPr>
-              <w:pStyle w:val="BulletedList"/>
-              <w:numPr>
-                <w:ilvl w:val="0"/>
-                <w:numId w:val="0"/>
-              </w:numPr>
-              <w:rPr>
-                <w:sz w:val="20"/>
-                <w:lang w:val="en-US"/>
-              </w:rPr>
-            </w:pPr>
-            <w:r>
-              <w:rPr>
-                <w:sz w:val="20"/>
-                <w:lang w:val="en-US"/>
-              </w:rPr>
-              <w:t>Own project</w:t>
-            </w:r>
+              <w:pStyle w:val="ListParagraph"/>
+              <w:ind w:left="0"/>
+              <w:jc w:val="both"/>
+              <w:rPr>
+                <w:rFonts w:ascii="Calibri" w:eastAsia="Calibri" w:hAnsi="Calibri" w:cs="Times New Roman"/>
+                <w:sz w:val="20"/>
+                <w:szCs w:val="20"/>
+                <w:lang w:val="en-US"/>
+              </w:rPr>
+            </w:pPr>
+            <w:proofErr w:type="spellStart"/>
+            <w:r>
+              <w:rPr>
+                <w:rStyle w:val="hps"/>
+                <w:sz w:val="20"/>
+                <w:szCs w:val="20"/>
+              </w:rPr>
+              <w:t>Own</w:t>
+            </w:r>
+            <w:proofErr w:type="spellEnd"/>
+            <w:r>
+              <w:rPr>
+                <w:rStyle w:val="hps"/>
+                <w:sz w:val="20"/>
+                <w:szCs w:val="20"/>
+              </w:rPr>
+              <w:t xml:space="preserve"> </w:t>
+            </w:r>
+            <w:proofErr w:type="spellStart"/>
+            <w:r>
+              <w:rPr>
+                <w:rStyle w:val="hps"/>
+                <w:sz w:val="20"/>
+                <w:szCs w:val="20"/>
+              </w:rPr>
+              <w:t>project</w:t>
+            </w:r>
+            <w:proofErr w:type="spellEnd"/>
           </w:p>
         </w:tc>
       </w:tr>
@@ -4370,22 +4417,30 @@
           </w:tcPr>
           <w:p>
             <w:pPr>
-              <w:pStyle w:val="BulletedList"/>
-              <w:numPr>
-                <w:ilvl w:val="0"/>
-                <w:numId w:val="0"/>
-              </w:numPr>
+              <w:pStyle w:val="ListParagraph"/>
+              <w:ind w:left="0"/>
               <w:jc w:val="both"/>
               <w:rPr>
-                <w:sz w:val="20"/>
-              </w:rPr>
-            </w:pPr>
-            <w:r>
-              <w:rPr>
-                <w:sz w:val="20"/>
-                <w:lang w:val="en-US"/>
-              </w:rPr>
-              <w:t>In a process development</w:t>
+                <w:rFonts w:ascii="Calibri" w:eastAsia="Calibri" w:hAnsi="Calibri" w:cs="Times New Roman"/>
+                <w:sz w:val="20"/>
+                <w:lang w:val="en-US"/>
+              </w:rPr>
+            </w:pPr>
+            <w:r>
+              <w:rPr>
+                <w:rFonts w:ascii="Calibri" w:eastAsia="Calibri" w:hAnsi="Calibri" w:cs="Times New Roman"/>
+                <w:sz w:val="20"/>
+                <w:lang w:val="en-US"/>
+              </w:rPr>
+              <w:t>5 days</w:t>
+            </w:r>
+            <w:r>
+              <w:rPr>
+                <w:rFonts w:ascii="Calibri" w:eastAsia="Calibri" w:hAnsi="Calibri" w:cs="Times New Roman"/>
+                <w:sz w:val="20"/>
+                <w:lang w:val="en-US"/>
+              </w:rPr>
+              <w:t xml:space="preserve"> </w:t>
             </w:r>
           </w:p>
         </w:tc>
@@ -4433,23 +4488,41 @@
           </w:tcPr>
           <w:p>
             <w:pPr>
-              <w:pStyle w:val="BulletedList"/>
-              <w:numPr>
-                <w:ilvl w:val="0"/>
-                <w:numId w:val="0"/>
-              </w:numPr>
+              <w:pStyle w:val="ListParagraph"/>
+              <w:ind w:left="0"/>
               <w:jc w:val="both"/>
               <w:rPr>
-                <w:sz w:val="20"/>
-                <w:lang w:val="en-US"/>
-              </w:rPr>
-            </w:pPr>
-            <w:r>
-              <w:rPr>
-                <w:sz w:val="20"/>
-                <w:lang w:val="en-US"/>
-              </w:rPr>
-              <w:t>Web Developer</w:t>
+                <w:rFonts w:ascii="Calibri" w:eastAsia="Calibri" w:hAnsi="Calibri" w:cs="Times New Roman"/>
+                <w:sz w:val="20"/>
+              </w:rPr>
+            </w:pPr>
+            <w:r>
+              <w:rPr>
+                <w:sz w:val="20"/>
+                <w:lang w:val="en-US"/>
+              </w:rPr>
+              <w:t>Front end</w:t>
+            </w:r>
+            <w:r>
+              <w:rPr>
+                <w:sz w:val="20"/>
+                <w:lang w:val="en-US"/>
+              </w:rPr>
+              <w:t xml:space="preserve"> </w:t>
+            </w:r>
+            <w:r>
+              <w:rPr>
+                <w:sz w:val="20"/>
+                <w:lang w:val="en-US"/>
+              </w:rPr>
+              <w:t>d</w:t>
+            </w:r>
+            <w:r>
+              <w:rPr>
+                <w:sz w:val="20"/>
+                <w:lang w:val="en-US"/>
+              </w:rPr>
+              <w:t>eveloper</w:t>
             </w:r>
           </w:p>
         </w:tc>
@@ -4507,7 +4580,14 @@
                 <w:sz w:val="20"/>
                 <w:lang w:val="en-US"/>
               </w:rPr>
-              <w:t>Full stack development</w:t>
+              <w:t>Front end</w:t>
+            </w:r>
+            <w:r>
+              <w:rPr>
+                <w:sz w:val="20"/>
+                <w:lang w:val="en-US"/>
+              </w:rPr>
+              <w:t xml:space="preserve"> development</w:t>
             </w:r>
           </w:p>
         </w:tc>
@@ -4569,13 +4649,11 @@
           </w:tcPr>
           <w:p>
             <w:pPr>
-              <w:pStyle w:val="BulletedList"/>
-              <w:numPr>
-                <w:ilvl w:val="0"/>
-                <w:numId w:val="0"/>
-              </w:numPr>
+              <w:pStyle w:val="ListParagraph"/>
+              <w:ind w:left="0"/>
               <w:jc w:val="both"/>
               <w:rPr>
+                <w:rFonts w:ascii="Calibri" w:eastAsia="Calibri" w:hAnsi="Calibri" w:cs="Times New Roman"/>
                 <w:sz w:val="20"/>
                 <w:lang w:val="en-US"/>
               </w:rPr>
@@ -4678,33 +4756,38 @@
           </w:tcPr>
           <w:p>
             <w:pPr>
-              <w:pStyle w:val="BulletedList"/>
-              <w:numPr>
-                <w:ilvl w:val="0"/>
-                <w:numId w:val="0"/>
-              </w:numPr>
-              <w:ind w:left="34"/>
+              <w:pStyle w:val="ListParagraph"/>
+              <w:ind w:left="0"/>
               <w:jc w:val="both"/>
               <w:rPr>
-                <w:sz w:val="20"/>
-                <w:lang w:val="en-US"/>
-              </w:rPr>
-            </w:pPr>
-            <w:r>
-              <w:rPr>
                 <w:rFonts w:ascii="Calibri" w:eastAsia="Calibri" w:hAnsi="Calibri" w:cs="Times New Roman"/>
                 <w:sz w:val="20"/>
                 <w:lang w:val="en-US"/>
               </w:rPr>
-              <w:t xml:space="preserve">HTML5, CSS3, Bootstrap3, </w:t>
-            </w:r>
-            <w:proofErr w:type="spellStart"/>
+            </w:pPr>
             <w:r>
               <w:rPr>
                 <w:rFonts w:ascii="Calibri" w:eastAsia="Calibri" w:hAnsi="Calibri" w:cs="Times New Roman"/>
                 <w:sz w:val="20"/>
                 <w:lang w:val="en-US"/>
               </w:rPr>
+              <w:t xml:space="preserve">HTML5, CSS3, </w:t>
+            </w:r>
+            <w:r>
+              <w:rPr>
+                <w:rFonts w:ascii="Calibri" w:eastAsia="Calibri" w:hAnsi="Calibri" w:cs="Times New Roman"/>
+                <w:sz w:val="20"/>
+                <w:lang w:val="en-US"/>
+              </w:rPr>
+              <w:t xml:space="preserve">Bootstrap 3, </w:t>
+            </w:r>
+            <w:proofErr w:type="spellStart"/>
+            <w:r>
+              <w:rPr>
+                <w:rFonts w:ascii="Calibri" w:eastAsia="Calibri" w:hAnsi="Calibri" w:cs="Times New Roman"/>
+                <w:sz w:val="20"/>
+                <w:lang w:val="en-US"/>
+              </w:rPr>
               <w:t>JQuery</w:t>
             </w:r>
             <w:proofErr w:type="spellEnd"/>
@@ -4714,112 +4797,44 @@
                 <w:sz w:val="20"/>
                 <w:lang w:val="en-US"/>
               </w:rPr>
-              <w:t>, Ajax, PHP 7.x, MVC, OOP</w:t>
-            </w:r>
-          </w:p>
-          <w:p>
-            <w:pPr>
-              <w:pStyle w:val="BulletedList"/>
-              <w:numPr>
-                <w:ilvl w:val="0"/>
-                <w:numId w:val="0"/>
-              </w:numPr>
-              <w:ind w:left="34"/>
+              <w:t xml:space="preserve">, </w:t>
+            </w:r>
+          </w:p>
+          <w:p>
+            <w:pPr>
+              <w:pStyle w:val="ListParagraph"/>
+              <w:ind w:left="0"/>
               <w:jc w:val="both"/>
               <w:rPr>
                 <w:rFonts w:cstheme="minorHAnsi"/>
                 <w:color w:val="444444"/>
                 <w:sz w:val="20"/>
-                <w:lang w:val="en-US"/>
-              </w:rPr>
-            </w:pPr>
-            <w:r>
-              <w:rPr>
-                <w:rFonts w:cstheme="minorHAnsi"/>
-                <w:color w:val="444444"/>
-                <w:sz w:val="20"/>
-                <w:szCs w:val="20"/>
-              </w:rPr>
-              <w:fldChar w:fldCharType="begin"/>
-            </w:r>
-            <w:r>
-              <w:rPr>
-                <w:rFonts w:cstheme="minorHAnsi"/>
-                <w:color w:val="444444"/>
-                <w:sz w:val="20"/>
-                <w:szCs w:val="20"/>
-              </w:rPr>
-              <w:instrText xml:space="preserve"> HYPERLINK "https://goo.gl/G60cvS</w:instrText>
-            </w:r>
-          </w:p>
-          <w:p>
-            <w:pPr>
-              <w:pStyle w:val="BulletedList"/>
-              <w:numPr>
-                <w:ilvl w:val="0"/>
-                <w:numId w:val="0"/>
-              </w:numPr>
-              <w:ind w:left="34"/>
+                <w:szCs w:val="20"/>
+              </w:rPr>
+            </w:pPr>
+            <w:hyperlink r:id="rId16" w:history="1">
+              <w:r>
+                <w:rPr>
+                  <w:rStyle w:val="Hyperlink"/>
+                  <w:rFonts w:cstheme="minorHAnsi"/>
+                  <w:sz w:val="20"/>
+                  <w:szCs w:val="20"/>
+                </w:rPr>
+                <w:t>https://goo.gl/5XhKrE</w:t>
+              </w:r>
+            </w:hyperlink>
+          </w:p>
+          <w:p>
+            <w:pPr>
+              <w:pStyle w:val="ListParagraph"/>
+              <w:ind w:left="0"/>
               <w:jc w:val="both"/>
               <w:rPr>
-                <w:rStyle w:val="ad"/>
-                <w:rFonts w:cstheme="minorHAnsi"/>
-                <w:sz w:val="20"/>
-                <w:lang w:val="en-US"/>
-              </w:rPr>
-            </w:pPr>
-            <w:r>
-              <w:rPr>
-                <w:rFonts w:cstheme="minorHAnsi"/>
-                <w:color w:val="444444"/>
-                <w:sz w:val="20"/>
-                <w:szCs w:val="20"/>
-              </w:rPr>
-              <w:instrText xml:space="preserve">" </w:instrText>
-            </w:r>
-            <w:r>
-              <w:rPr>
-                <w:rFonts w:cstheme="minorHAnsi"/>
-                <w:color w:val="444444"/>
-                <w:sz w:val="20"/>
-                <w:szCs w:val="20"/>
-              </w:rPr>
-              <w:fldChar w:fldCharType="separate"/>
-            </w:r>
-            <w:r>
-              <w:rPr>
-                <w:rStyle w:val="ad"/>
-                <w:rFonts w:cstheme="minorHAnsi"/>
-                <w:sz w:val="20"/>
-                <w:szCs w:val="20"/>
-              </w:rPr>
-              <w:t>https://goo.gl/G60cvS</w:t>
-            </w:r>
-          </w:p>
-          <w:p>
-            <w:pPr>
-              <w:pStyle w:val="BulletedList"/>
-              <w:numPr>
-                <w:ilvl w:val="0"/>
-                <w:numId w:val="0"/>
-              </w:numPr>
-              <w:ind w:left="34"/>
-              <w:jc w:val="both"/>
-              <w:rPr>
-                <w:color w:val="4F81BD" w:themeColor="accent1"/>
-                <w:sz w:val="20"/>
-                <w:lang w:val="en-US"/>
-              </w:rPr>
-            </w:pPr>
-            <w:r>
-              <w:rPr>
-                <w:rFonts w:cstheme="minorHAnsi"/>
-                <w:color w:val="444444"/>
-                <w:sz w:val="20"/>
-                <w:szCs w:val="20"/>
-              </w:rPr>
-              <w:fldChar w:fldCharType="end"/>
-            </w:r>
+                <w:rFonts w:eastAsia="Calibri" w:cstheme="minorHAnsi"/>
+                <w:sz w:val="20"/>
+                <w:lang w:val="en-US"/>
+              </w:rPr>
+            </w:pPr>
           </w:p>
         </w:tc>
       </w:tr>
@@ -4835,6 +4850,7 @@
               <w:jc w:val="right"/>
               <w:rPr>
                 <w:color w:val="31849B" w:themeColor="accent5" w:themeShade="BF"/>
+                <w:lang w:val="en-US"/>
               </w:rPr>
             </w:pPr>
           </w:p>
@@ -4862,7 +4878,14 @@
                 <w:b/>
                 <w:lang w:val="en-US"/>
               </w:rPr>
-              <w:t>Store assistant</w:t>
+              <w:t>Cook</w:t>
+            </w:r>
+            <w:r>
+              <w:rPr>
+                <w:b/>
+                <w:lang w:val="en-US"/>
+              </w:rPr>
+              <w:t xml:space="preserve"> Book</w:t>
             </w:r>
           </w:p>
         </w:tc>
@@ -4912,7 +4935,7 @@
           </w:tcPr>
           <w:p>
             <w:pPr>
-              <w:pStyle w:val="ab"/>
+              <w:pStyle w:val="ListParagraph"/>
               <w:ind w:left="0"/>
               <w:jc w:val="both"/>
               <w:rPr>
@@ -4921,61 +4944,13 @@
                 <w:lang w:val="en-US"/>
               </w:rPr>
             </w:pPr>
-            <w:proofErr w:type="spellStart"/>
             <w:r>
               <w:rPr>
                 <w:rFonts w:ascii="Calibri" w:eastAsia="Calibri" w:hAnsi="Calibri" w:cs="Times New Roman"/>
                 <w:sz w:val="20"/>
-              </w:rPr>
-              <w:t>Accounting</w:t>
-            </w:r>
-            <w:proofErr w:type="spellEnd"/>
-            <w:r>
-              <w:rPr>
-                <w:rFonts w:ascii="Calibri" w:eastAsia="Calibri" w:hAnsi="Calibri" w:cs="Times New Roman"/>
-                <w:sz w:val="20"/>
-              </w:rPr>
-              <w:t xml:space="preserve"> </w:t>
-            </w:r>
-            <w:proofErr w:type="spellStart"/>
-            <w:r>
-              <w:rPr>
-                <w:rFonts w:ascii="Calibri" w:eastAsia="Calibri" w:hAnsi="Calibri" w:cs="Times New Roman"/>
-                <w:sz w:val="20"/>
-              </w:rPr>
-              <w:t>service</w:t>
-            </w:r>
-            <w:proofErr w:type="spellEnd"/>
-            <w:r>
-              <w:rPr>
-                <w:rFonts w:ascii="Calibri" w:eastAsia="Calibri" w:hAnsi="Calibri" w:cs="Times New Roman"/>
-                <w:sz w:val="20"/>
-              </w:rPr>
-              <w:t xml:space="preserve"> </w:t>
-            </w:r>
-            <w:proofErr w:type="spellStart"/>
-            <w:r>
-              <w:rPr>
-                <w:rFonts w:ascii="Calibri" w:eastAsia="Calibri" w:hAnsi="Calibri" w:cs="Times New Roman"/>
-                <w:sz w:val="20"/>
-              </w:rPr>
-              <w:t>for</w:t>
-            </w:r>
-            <w:proofErr w:type="spellEnd"/>
-            <w:r>
-              <w:rPr>
-                <w:rFonts w:ascii="Calibri" w:eastAsia="Calibri" w:hAnsi="Calibri" w:cs="Times New Roman"/>
-                <w:sz w:val="20"/>
-              </w:rPr>
-              <w:t xml:space="preserve"> </w:t>
-            </w:r>
-            <w:r>
-              <w:rPr>
-                <w:rFonts w:ascii="Calibri" w:eastAsia="Calibri" w:hAnsi="Calibri" w:cs="Times New Roman"/>
-                <w:sz w:val="20"/>
-                <w:lang w:val="en-US"/>
-              </w:rPr>
-              <w:t>stores</w:t>
+                <w:lang w:val="en-US"/>
+              </w:rPr>
+              <w:t xml:space="preserve">Blog for recipes collections </w:t>
             </w:r>
           </w:p>
         </w:tc>
@@ -5019,7 +4994,7 @@
           </w:tcPr>
           <w:p>
             <w:pPr>
-              <w:pStyle w:val="ab"/>
+              <w:pStyle w:val="ListParagraph"/>
               <w:ind w:left="0"/>
               <w:jc w:val="both"/>
               <w:rPr>
@@ -5111,7 +5086,7 @@
           </w:tcPr>
           <w:p>
             <w:pPr>
-              <w:pStyle w:val="ab"/>
+              <w:pStyle w:val="ListParagraph"/>
               <w:ind w:left="0"/>
               <w:jc w:val="both"/>
               <w:rPr>
@@ -5126,10 +5101,8 @@
                 <w:sz w:val="20"/>
                 <w:lang w:val="en-US"/>
               </w:rPr>
-              <w:t xml:space="preserve">3 months </w:t>
-            </w:r>
-            <w:bookmarkStart w:id="0" w:name="_GoBack"/>
-            <w:bookmarkEnd w:id="0"/>
+              <w:t>1 month</w:t>
+            </w:r>
           </w:p>
         </w:tc>
       </w:tr>
@@ -5145,6 +5118,7 @@
               <w:jc w:val="right"/>
               <w:rPr>
                 <w:color w:val="31849B" w:themeColor="accent5" w:themeShade="BF"/>
+                <w:lang w:val="en-US"/>
               </w:rPr>
             </w:pPr>
             <w:r>
@@ -5176,7 +5150,7 @@
           </w:tcPr>
           <w:p>
             <w:pPr>
-              <w:pStyle w:val="ab"/>
+              <w:pStyle w:val="ListParagraph"/>
               <w:ind w:left="0"/>
               <w:jc w:val="both"/>
               <w:rPr>
@@ -5189,7 +5163,7 @@
                 <w:sz w:val="20"/>
                 <w:lang w:val="en-US"/>
               </w:rPr>
-              <w:t>Web Developer</w:t>
+              <w:t>Front end developer</w:t>
             </w:r>
           </w:p>
         </w:tc>
@@ -5247,7 +5221,14 @@
                 <w:sz w:val="20"/>
                 <w:lang w:val="en-US"/>
               </w:rPr>
-              <w:t>Full stack development</w:t>
+              <w:t xml:space="preserve">Front </w:t>
+            </w:r>
+            <w:r>
+              <w:rPr>
+                <w:sz w:val="20"/>
+                <w:lang w:val="en-US"/>
+              </w:rPr>
+              <w:t>end development</w:t>
             </w:r>
           </w:p>
         </w:tc>
@@ -5309,7 +5290,7 @@
           </w:tcPr>
           <w:p>
             <w:pPr>
-              <w:pStyle w:val="ab"/>
+              <w:pStyle w:val="ListParagraph"/>
               <w:ind w:left="0"/>
               <w:jc w:val="both"/>
               <w:rPr>
@@ -5408,6 +5389,16 @@
               <w:t>Link:</w:t>
             </w:r>
           </w:p>
+          <w:p>
+            <w:pPr>
+              <w:pStyle w:val="ContentBodyBold"/>
+              <w:jc w:val="right"/>
+              <w:rPr>
+                <w:color w:val="31849B" w:themeColor="accent5" w:themeShade="BF"/>
+                <w:lang w:val="en-US"/>
+              </w:rPr>
+            </w:pPr>
+          </w:p>
         </w:tc>
         <w:tc>
           <w:tcPr>
@@ -5416,7 +5407,7 @@
           </w:tcPr>
           <w:p>
             <w:pPr>
-              <w:pStyle w:val="ab"/>
+              <w:pStyle w:val="ListParagraph"/>
               <w:ind w:left="0"/>
               <w:jc w:val="both"/>
               <w:rPr>
@@ -5431,7 +5422,7 @@
                 <w:sz w:val="20"/>
                 <w:lang w:val="en-US"/>
               </w:rPr>
-              <w:t xml:space="preserve">HTML5, CSS3, </w:t>
+              <w:t xml:space="preserve">HTML5, CSS3,  LESS, </w:t>
             </w:r>
             <w:proofErr w:type="spellStart"/>
             <w:r>
@@ -5443,18 +5434,10 @@
               <w:t>JQuery</w:t>
             </w:r>
             <w:proofErr w:type="spellEnd"/>
-            <w:r>
-              <w:rPr>
-                <w:rFonts w:ascii="Calibri" w:eastAsia="Calibri" w:hAnsi="Calibri" w:cs="Times New Roman"/>
-                <w:sz w:val="20"/>
-                <w:lang w:val="en-US"/>
-              </w:rPr>
-              <w:t>, Ajax, PHP 5.x, MySQL, Zend Framework 2</w:t>
-            </w:r>
-          </w:p>
-          <w:p>
-            <w:pPr>
-              <w:pStyle w:val="ab"/>
+          </w:p>
+          <w:p>
+            <w:pPr>
+              <w:pStyle w:val="ListParagraph"/>
               <w:ind w:left="0"/>
               <w:jc w:val="both"/>
               <w:rPr>
@@ -5463,15 +5446,15 @@
                 <w:lang w:val="en-US"/>
               </w:rPr>
             </w:pPr>
-            <w:hyperlink r:id="rId16" w:history="1">
+            <w:hyperlink r:id="rId17" w:history="1">
               <w:r>
                 <w:rPr>
-                  <w:rStyle w:val="ad"/>
+                  <w:rStyle w:val="Hyperlink"/>
                   <w:rFonts w:cstheme="minorHAnsi"/>
                   <w:sz w:val="20"/>
                   <w:szCs w:val="20"/>
                 </w:rPr>
-                <w:t>https://goo.gl/bqxo7m</w:t>
+                <w:t>https://goo.gl/wLSbDy</w:t>
               </w:r>
             </w:hyperlink>
           </w:p>
@@ -5489,7 +5472,6 @@
               <w:jc w:val="right"/>
               <w:rPr>
                 <w:color w:val="31849B" w:themeColor="accent5" w:themeShade="BF"/>
-                <w:lang w:val="en-US"/>
               </w:rPr>
             </w:pPr>
           </w:p>
@@ -5517,14 +5499,21 @@
                 <w:b/>
                 <w:lang w:val="en-US"/>
               </w:rPr>
-              <w:t>Cook</w:t>
+              <w:t xml:space="preserve">The </w:t>
             </w:r>
             <w:r>
               <w:rPr>
                 <w:b/>
                 <w:lang w:val="en-US"/>
               </w:rPr>
-              <w:t xml:space="preserve"> Book</w:t>
+              <w:t>M</w:t>
+            </w:r>
+            <w:r>
+              <w:rPr>
+                <w:b/>
+                <w:lang w:val="en-US"/>
+              </w:rPr>
+              <w:t xml:space="preserve">y collection </w:t>
             </w:r>
           </w:p>
         </w:tc>
@@ -5570,17 +5559,15 @@
           <w:tcPr>
             <w:tcW w:w="3818" w:type="pct"/>
             <w:gridSpan w:val="2"/>
-            <w:shd w:val="clear" w:color="auto" w:fill="auto"/>
           </w:tcPr>
           <w:p>
             <w:pPr>
-              <w:pStyle w:val="ab"/>
+              <w:pStyle w:val="ListParagraph"/>
               <w:ind w:left="0"/>
               <w:jc w:val="both"/>
               <w:rPr>
                 <w:rFonts w:ascii="Calibri" w:eastAsia="Calibri" w:hAnsi="Calibri" w:cs="Times New Roman"/>
                 <w:sz w:val="20"/>
-                <w:lang w:val="en-US"/>
               </w:rPr>
             </w:pPr>
             <w:r>
@@ -5589,7 +5576,15 @@
                 <w:sz w:val="20"/>
                 <w:lang w:val="en-US"/>
               </w:rPr>
-              <w:t xml:space="preserve">Blog for recipes collections </w:t>
+              <w:t xml:space="preserve">Web resource for </w:t>
+            </w:r>
+            <w:r>
+              <w:rPr>
+                <w:rFonts w:ascii="Calibri" w:eastAsia="Calibri" w:hAnsi="Calibri" w:cs="Times New Roman"/>
+                <w:sz w:val="20"/>
+                <w:lang w:val="en-US"/>
+              </w:rPr>
+              <w:t>numismatics</w:t>
             </w:r>
           </w:p>
         </w:tc>
@@ -5629,11 +5624,10 @@
           <w:tcPr>
             <w:tcW w:w="3818" w:type="pct"/>
             <w:gridSpan w:val="2"/>
-            <w:shd w:val="clear" w:color="auto" w:fill="auto"/>
           </w:tcPr>
           <w:p>
             <w:pPr>
-              <w:pStyle w:val="ab"/>
+              <w:pStyle w:val="ListParagraph"/>
               <w:ind w:left="0"/>
               <w:jc w:val="both"/>
               <w:rPr>
@@ -5650,27 +5644,18 @@
                 <w:sz w:val="20"/>
                 <w:szCs w:val="20"/>
               </w:rPr>
-              <w:t>Own</w:t>
-            </w:r>
-            <w:proofErr w:type="spellEnd"/>
-            <w:r>
-              <w:rPr>
-                <w:rStyle w:val="hps"/>
-                <w:sz w:val="20"/>
-                <w:szCs w:val="20"/>
-              </w:rPr>
-              <w:t xml:space="preserve"> </w:t>
-            </w:r>
-            <w:proofErr w:type="spellStart"/>
-            <w:r>
-              <w:rPr>
-                <w:rStyle w:val="hps"/>
-                <w:sz w:val="20"/>
-                <w:szCs w:val="20"/>
-              </w:rPr>
-              <w:t>project</w:t>
-            </w:r>
-            <w:proofErr w:type="spellEnd"/>
+              <w:t>Private</w:t>
+            </w:r>
+            <w:proofErr w:type="spellEnd"/>
+            <w:r>
+              <w:rPr>
+                <w:rStyle w:val="shorttext"/>
+                <w:sz w:val="20"/>
+                <w:szCs w:val="20"/>
+                <w:lang w:val="en-US"/>
+              </w:rPr>
+              <w:t xml:space="preserve"> Customer</w:t>
+            </w:r>
           </w:p>
         </w:tc>
       </w:tr>
@@ -5725,7 +5710,7 @@
           </w:tcPr>
           <w:p>
             <w:pPr>
-              <w:pStyle w:val="ab"/>
+              <w:pStyle w:val="ListParagraph"/>
               <w:ind w:left="0"/>
               <w:jc w:val="both"/>
               <w:rPr>
@@ -5740,7 +5725,15 @@
                 <w:sz w:val="20"/>
                 <w:lang w:val="en-US"/>
               </w:rPr>
-              <w:t>1 month</w:t>
+              <w:t>3 days</w:t>
+            </w:r>
+            <w:r>
+              <w:rPr>
+                <w:rFonts w:ascii="Calibri" w:eastAsia="Calibri" w:hAnsi="Calibri" w:cs="Times New Roman"/>
+                <w:sz w:val="20"/>
+                <w:lang w:val="en-US"/>
+              </w:rPr>
+              <w:t xml:space="preserve">  </w:t>
             </w:r>
           </w:p>
         </w:tc>
@@ -5757,7 +5750,6 @@
               <w:jc w:val="right"/>
               <w:rPr>
                 <w:color w:val="31849B" w:themeColor="accent5" w:themeShade="BF"/>
-                <w:lang w:val="en-US"/>
               </w:rPr>
             </w:pPr>
             <w:r>
@@ -5789,7 +5781,7 @@
           </w:tcPr>
           <w:p>
             <w:pPr>
-              <w:pStyle w:val="ab"/>
+              <w:pStyle w:val="ListParagraph"/>
               <w:ind w:left="0"/>
               <w:jc w:val="both"/>
               <w:rPr>
@@ -5929,7 +5921,7 @@
           </w:tcPr>
           <w:p>
             <w:pPr>
-              <w:pStyle w:val="ab"/>
+              <w:pStyle w:val="ListParagraph"/>
               <w:ind w:left="0"/>
               <w:jc w:val="both"/>
               <w:rPr>
@@ -6046,7 +6038,7 @@
           </w:tcPr>
           <w:p>
             <w:pPr>
-              <w:pStyle w:val="ab"/>
+              <w:pStyle w:val="ListParagraph"/>
               <w:ind w:left="0"/>
               <w:jc w:val="both"/>
               <w:rPr>
@@ -6061,7 +6053,7 @@
                 <w:sz w:val="20"/>
                 <w:lang w:val="en-US"/>
               </w:rPr>
-              <w:t xml:space="preserve">HTML5, CSS3,  LESS, </w:t>
+              <w:t xml:space="preserve">HTML, CSS3, </w:t>
             </w:r>
             <w:proofErr w:type="spellStart"/>
             <w:r>
@@ -6076,631 +6068,7 @@
           </w:p>
           <w:p>
             <w:pPr>
-              <w:pStyle w:val="ab"/>
-              <w:ind w:left="0"/>
-              <w:jc w:val="both"/>
-              <w:rPr>
-                <w:rFonts w:eastAsia="Calibri" w:cstheme="minorHAnsi"/>
-                <w:sz w:val="20"/>
-                <w:lang w:val="en-US"/>
-              </w:rPr>
-            </w:pPr>
-            <w:hyperlink r:id="rId17" w:history="1">
-              <w:r>
-                <w:rPr>
-                  <w:rStyle w:val="ad"/>
-                  <w:rFonts w:cstheme="minorHAnsi"/>
-                  <w:sz w:val="20"/>
-                  <w:szCs w:val="20"/>
-                </w:rPr>
-                <w:t>https://goo.gl/wLSbDy</w:t>
-              </w:r>
-            </w:hyperlink>
-          </w:p>
-        </w:tc>
-      </w:tr>
-      <w:tr>
-        <w:tc>
-          <w:tcPr>
-            <w:tcW w:w="1182" w:type="pct"/>
-            <w:shd w:val="diagStripe" w:color="F2F2F2" w:themeColor="background1" w:themeShade="F2" w:fill="auto"/>
-          </w:tcPr>
-          <w:p>
-            <w:pPr>
-              <w:pStyle w:val="ContentBodyBold"/>
-              <w:jc w:val="right"/>
-              <w:rPr>
-                <w:color w:val="31849B" w:themeColor="accent5" w:themeShade="BF"/>
-              </w:rPr>
-            </w:pPr>
-          </w:p>
-        </w:tc>
-        <w:tc>
-          <w:tcPr>
-            <w:tcW w:w="3818" w:type="pct"/>
-            <w:gridSpan w:val="2"/>
-            <w:shd w:val="clear" w:color="auto" w:fill="F2F2F2" w:themeFill="background1" w:themeFillShade="F2"/>
-          </w:tcPr>
-          <w:p>
-            <w:pPr>
-              <w:pStyle w:val="BulletedList"/>
-              <w:numPr>
-                <w:ilvl w:val="0"/>
-                <w:numId w:val="0"/>
-              </w:numPr>
-              <w:rPr>
-                <w:color w:val="404040" w:themeColor="text1" w:themeTint="BF"/>
-                <w:lang w:val="en-US"/>
-              </w:rPr>
-            </w:pPr>
-            <w:r>
-              <w:rPr>
-                <w:b/>
-                <w:lang w:val="en-US"/>
-              </w:rPr>
-              <w:t xml:space="preserve">The </w:t>
-            </w:r>
-            <w:r>
-              <w:rPr>
-                <w:b/>
-                <w:lang w:val="en-US"/>
-              </w:rPr>
-              <w:t>M</w:t>
-            </w:r>
-            <w:r>
-              <w:rPr>
-                <w:b/>
-                <w:lang w:val="en-US"/>
-              </w:rPr>
-              <w:t xml:space="preserve">y collection </w:t>
-            </w:r>
-          </w:p>
-        </w:tc>
-      </w:tr>
-      <w:tr>
-        <w:tc>
-          <w:tcPr>
-            <w:tcW w:w="1182" w:type="pct"/>
-            <w:shd w:val="diagStripe" w:color="F2F2F2" w:themeColor="background1" w:themeShade="F2" w:fill="auto"/>
-          </w:tcPr>
-          <w:p>
-            <w:pPr>
-              <w:pStyle w:val="ContentBodyBold"/>
-              <w:ind w:left="-115"/>
-              <w:jc w:val="right"/>
-              <w:rPr>
-                <w:color w:val="31849B" w:themeColor="accent5" w:themeShade="BF"/>
-              </w:rPr>
-            </w:pPr>
-            <w:r>
-              <w:rPr>
-                <w:color w:val="31849B" w:themeColor="accent5" w:themeShade="BF"/>
-              </w:rPr>
-              <w:t xml:space="preserve">Project </w:t>
-            </w:r>
-            <w:proofErr w:type="spellStart"/>
-            <w:r>
-              <w:rPr>
-                <w:color w:val="31849B" w:themeColor="accent5" w:themeShade="BF"/>
-              </w:rPr>
-              <w:t>Description</w:t>
-            </w:r>
-            <w:proofErr w:type="spellEnd"/>
-            <w:r>
-              <w:rPr>
-                <w:color w:val="31849B" w:themeColor="accent5" w:themeShade="BF"/>
-              </w:rPr>
-              <w:t>:</w:t>
-            </w:r>
-          </w:p>
-        </w:tc>
-        <w:tc>
-          <w:tcPr>
-            <w:tcW w:w="3818" w:type="pct"/>
-            <w:gridSpan w:val="2"/>
-          </w:tcPr>
-          <w:p>
-            <w:pPr>
-              <w:pStyle w:val="ab"/>
-              <w:ind w:left="0"/>
-              <w:jc w:val="both"/>
-              <w:rPr>
-                <w:rFonts w:ascii="Calibri" w:eastAsia="Calibri" w:hAnsi="Calibri" w:cs="Times New Roman"/>
-                <w:sz w:val="20"/>
-              </w:rPr>
-            </w:pPr>
-            <w:r>
-              <w:rPr>
-                <w:rFonts w:ascii="Calibri" w:eastAsia="Calibri" w:hAnsi="Calibri" w:cs="Times New Roman"/>
-                <w:sz w:val="20"/>
-                <w:lang w:val="en-US"/>
-              </w:rPr>
-              <w:t xml:space="preserve">Web resource for </w:t>
-            </w:r>
-            <w:r>
-              <w:rPr>
-                <w:rFonts w:ascii="Calibri" w:eastAsia="Calibri" w:hAnsi="Calibri" w:cs="Times New Roman"/>
-                <w:sz w:val="20"/>
-                <w:lang w:val="en-US"/>
-              </w:rPr>
-              <w:t>numismatics</w:t>
-            </w:r>
-          </w:p>
-        </w:tc>
-      </w:tr>
-      <w:tr>
-        <w:tc>
-          <w:tcPr>
-            <w:tcW w:w="1182" w:type="pct"/>
-            <w:shd w:val="diagStripe" w:color="F2F2F2" w:themeColor="background1" w:themeShade="F2" w:fill="auto"/>
-          </w:tcPr>
-          <w:p>
-            <w:pPr>
-              <w:pStyle w:val="ContentBodyBold"/>
-              <w:ind w:left="-115"/>
-              <w:jc w:val="right"/>
-              <w:rPr>
-                <w:color w:val="31849B" w:themeColor="accent5" w:themeShade="BF"/>
-              </w:rPr>
-            </w:pPr>
-            <w:proofErr w:type="spellStart"/>
-            <w:r>
-              <w:rPr>
-                <w:color w:val="31849B" w:themeColor="accent5" w:themeShade="BF"/>
-              </w:rPr>
-              <w:t>Customer</w:t>
-            </w:r>
-            <w:proofErr w:type="spellEnd"/>
-            <w:r>
-              <w:rPr>
-                <w:color w:val="31849B" w:themeColor="accent5" w:themeShade="BF"/>
-              </w:rPr>
-              <w:t>:</w:t>
-            </w:r>
-          </w:p>
-        </w:tc>
-        <w:tc>
-          <w:tcPr>
-            <w:tcW w:w="3818" w:type="pct"/>
-            <w:gridSpan w:val="2"/>
-          </w:tcPr>
-          <w:p>
-            <w:pPr>
-              <w:pStyle w:val="ab"/>
-              <w:ind w:left="0"/>
-              <w:jc w:val="both"/>
-              <w:rPr>
-                <w:rFonts w:ascii="Calibri" w:eastAsia="Calibri" w:hAnsi="Calibri" w:cs="Times New Roman"/>
-                <w:sz w:val="20"/>
-                <w:szCs w:val="20"/>
-                <w:lang w:val="en-US"/>
-              </w:rPr>
-            </w:pPr>
-            <w:proofErr w:type="spellStart"/>
-            <w:r>
-              <w:rPr>
-                <w:rStyle w:val="hps"/>
-                <w:sz w:val="20"/>
-                <w:szCs w:val="20"/>
-              </w:rPr>
-              <w:t>Private</w:t>
-            </w:r>
-            <w:proofErr w:type="spellEnd"/>
-            <w:r>
-              <w:rPr>
-                <w:rStyle w:val="shorttext"/>
-                <w:sz w:val="20"/>
-                <w:szCs w:val="20"/>
-                <w:lang w:val="en-US"/>
-              </w:rPr>
-              <w:t xml:space="preserve"> Customer</w:t>
-            </w:r>
-          </w:p>
-        </w:tc>
-      </w:tr>
-      <w:tr>
-        <w:tc>
-          <w:tcPr>
-            <w:tcW w:w="1182" w:type="pct"/>
-            <w:shd w:val="diagStripe" w:color="F2F2F2" w:themeColor="background1" w:themeShade="F2" w:fill="auto"/>
-          </w:tcPr>
-          <w:p>
-            <w:pPr>
-              <w:pStyle w:val="ContentBodyBold"/>
-              <w:jc w:val="right"/>
-              <w:rPr>
-                <w:color w:val="31849B" w:themeColor="accent5" w:themeShade="BF"/>
-              </w:rPr>
-            </w:pPr>
-            <w:proofErr w:type="spellStart"/>
-            <w:r>
-              <w:rPr>
-                <w:color w:val="31849B" w:themeColor="accent5" w:themeShade="BF"/>
-              </w:rPr>
-              <w:t>Involvement</w:t>
-            </w:r>
-            <w:proofErr w:type="spellEnd"/>
-            <w:r>
-              <w:rPr>
-                <w:color w:val="31849B" w:themeColor="accent5" w:themeShade="BF"/>
-              </w:rPr>
-              <w:t xml:space="preserve"> </w:t>
-            </w:r>
-            <w:proofErr w:type="spellStart"/>
-            <w:r>
-              <w:rPr>
-                <w:color w:val="31849B" w:themeColor="accent5" w:themeShade="BF"/>
-              </w:rPr>
-              <w:t>Duration</w:t>
-            </w:r>
-            <w:proofErr w:type="spellEnd"/>
-            <w:r>
-              <w:rPr>
-                <w:color w:val="31849B" w:themeColor="accent5" w:themeShade="BF"/>
-              </w:rPr>
-              <w:t>:</w:t>
-            </w:r>
-          </w:p>
-        </w:tc>
-        <w:tc>
-          <w:tcPr>
-            <w:tcW w:w="3818" w:type="pct"/>
-            <w:gridSpan w:val="2"/>
-          </w:tcPr>
-          <w:p>
-            <w:pPr>
-              <w:pStyle w:val="ab"/>
-              <w:ind w:left="0"/>
-              <w:jc w:val="both"/>
-              <w:rPr>
-                <w:rFonts w:ascii="Calibri" w:eastAsia="Calibri" w:hAnsi="Calibri" w:cs="Times New Roman"/>
-                <w:sz w:val="20"/>
-                <w:lang w:val="en-US"/>
-              </w:rPr>
-            </w:pPr>
-            <w:r>
-              <w:rPr>
-                <w:rFonts w:ascii="Calibri" w:eastAsia="Calibri" w:hAnsi="Calibri" w:cs="Times New Roman"/>
-                <w:sz w:val="20"/>
-                <w:lang w:val="en-US"/>
-              </w:rPr>
-              <w:t xml:space="preserve">2 weeks  </w:t>
-            </w:r>
-          </w:p>
-        </w:tc>
-      </w:tr>
-      <w:tr>
-        <w:tc>
-          <w:tcPr>
-            <w:tcW w:w="1182" w:type="pct"/>
-            <w:shd w:val="diagStripe" w:color="F2F2F2" w:themeColor="background1" w:themeShade="F2" w:fill="auto"/>
-          </w:tcPr>
-          <w:p>
-            <w:pPr>
-              <w:pStyle w:val="ContentBodyBold"/>
-              <w:jc w:val="right"/>
-              <w:rPr>
-                <w:color w:val="31849B" w:themeColor="accent5" w:themeShade="BF"/>
-              </w:rPr>
-            </w:pPr>
-            <w:r>
-              <w:rPr>
-                <w:color w:val="31849B" w:themeColor="accent5" w:themeShade="BF"/>
-              </w:rPr>
-              <w:lastRenderedPageBreak/>
-              <w:t xml:space="preserve">Project </w:t>
-            </w:r>
-            <w:proofErr w:type="spellStart"/>
-            <w:r>
-              <w:rPr>
-                <w:color w:val="31849B" w:themeColor="accent5" w:themeShade="BF"/>
-              </w:rPr>
-              <w:t>Role</w:t>
-            </w:r>
-            <w:proofErr w:type="spellEnd"/>
-            <w:r>
-              <w:rPr>
-                <w:color w:val="31849B" w:themeColor="accent5" w:themeShade="BF"/>
-              </w:rPr>
-              <w:t>:</w:t>
-            </w:r>
-          </w:p>
-        </w:tc>
-        <w:tc>
-          <w:tcPr>
-            <w:tcW w:w="3818" w:type="pct"/>
-            <w:gridSpan w:val="2"/>
-          </w:tcPr>
-          <w:p>
-            <w:pPr>
-              <w:pStyle w:val="ab"/>
-              <w:ind w:left="0"/>
-              <w:jc w:val="both"/>
-              <w:rPr>
-                <w:rFonts w:ascii="Calibri" w:eastAsia="Calibri" w:hAnsi="Calibri" w:cs="Times New Roman"/>
-                <w:sz w:val="20"/>
-              </w:rPr>
-            </w:pPr>
-            <w:r>
-              <w:rPr>
-                <w:sz w:val="20"/>
-                <w:lang w:val="en-US"/>
-              </w:rPr>
-              <w:t>Front end developer</w:t>
-            </w:r>
-          </w:p>
-        </w:tc>
-      </w:tr>
-      <w:tr>
-        <w:tc>
-          <w:tcPr>
-            <w:tcW w:w="1182" w:type="pct"/>
-            <w:shd w:val="diagStripe" w:color="F2F2F2" w:themeColor="background1" w:themeShade="F2" w:fill="auto"/>
-          </w:tcPr>
-          <w:p>
-            <w:pPr>
-              <w:pStyle w:val="ContentBodyBold"/>
-              <w:jc w:val="right"/>
-              <w:rPr>
-                <w:color w:val="31849B" w:themeColor="accent5" w:themeShade="BF"/>
-              </w:rPr>
-            </w:pPr>
-            <w:proofErr w:type="spellStart"/>
-            <w:r>
-              <w:rPr>
-                <w:color w:val="31849B" w:themeColor="accent5" w:themeShade="BF"/>
-              </w:rPr>
-              <w:t>Responsibilities</w:t>
-            </w:r>
-            <w:proofErr w:type="spellEnd"/>
-            <w:r>
-              <w:rPr>
-                <w:color w:val="31849B" w:themeColor="accent5" w:themeShade="BF"/>
-              </w:rPr>
-              <w:t>:</w:t>
-            </w:r>
-          </w:p>
-        </w:tc>
-        <w:tc>
-          <w:tcPr>
-            <w:tcW w:w="3818" w:type="pct"/>
-            <w:gridSpan w:val="2"/>
-          </w:tcPr>
-          <w:p>
-            <w:pPr>
-              <w:pStyle w:val="BulletedList"/>
-              <w:numPr>
-                <w:ilvl w:val="0"/>
-                <w:numId w:val="0"/>
-              </w:numPr>
-              <w:ind w:left="360" w:hanging="360"/>
-              <w:jc w:val="both"/>
-              <w:rPr>
-                <w:sz w:val="20"/>
-              </w:rPr>
-            </w:pPr>
-            <w:r>
-              <w:rPr>
-                <w:sz w:val="20"/>
-                <w:lang w:val="en-US"/>
-              </w:rPr>
-              <w:t xml:space="preserve">Front </w:t>
-            </w:r>
-            <w:r>
-              <w:rPr>
-                <w:sz w:val="20"/>
-                <w:lang w:val="en-US"/>
-              </w:rPr>
-              <w:t>end development</w:t>
-            </w:r>
-          </w:p>
-        </w:tc>
-      </w:tr>
-      <w:tr>
-        <w:tc>
-          <w:tcPr>
-            <w:tcW w:w="1182" w:type="pct"/>
-            <w:shd w:val="diagStripe" w:color="F2F2F2" w:themeColor="background1" w:themeShade="F2" w:fill="auto"/>
-          </w:tcPr>
-          <w:p>
-            <w:pPr>
-              <w:pStyle w:val="ContentBodyBold"/>
-              <w:jc w:val="right"/>
-              <w:rPr>
-                <w:color w:val="31849B" w:themeColor="accent5" w:themeShade="BF"/>
-              </w:rPr>
-            </w:pPr>
-            <w:r>
-              <w:rPr>
-                <w:color w:val="31849B" w:themeColor="accent5" w:themeShade="BF"/>
-              </w:rPr>
-              <w:t xml:space="preserve">Project </w:t>
-            </w:r>
-            <w:proofErr w:type="spellStart"/>
-            <w:r>
-              <w:rPr>
-                <w:color w:val="31849B" w:themeColor="accent5" w:themeShade="BF"/>
-              </w:rPr>
-              <w:t>Team</w:t>
-            </w:r>
-            <w:proofErr w:type="spellEnd"/>
-            <w:r>
-              <w:rPr>
-                <w:color w:val="31849B" w:themeColor="accent5" w:themeShade="BF"/>
-              </w:rPr>
-              <w:t xml:space="preserve"> </w:t>
-            </w:r>
-            <w:proofErr w:type="spellStart"/>
-            <w:r>
-              <w:rPr>
-                <w:color w:val="31849B" w:themeColor="accent5" w:themeShade="BF"/>
-              </w:rPr>
-              <w:t>Size</w:t>
-            </w:r>
-            <w:proofErr w:type="spellEnd"/>
-            <w:r>
-              <w:rPr>
-                <w:color w:val="31849B" w:themeColor="accent5" w:themeShade="BF"/>
-              </w:rPr>
-              <w:t>:</w:t>
-            </w:r>
-          </w:p>
-        </w:tc>
-        <w:tc>
-          <w:tcPr>
-            <w:tcW w:w="3818" w:type="pct"/>
-            <w:gridSpan w:val="2"/>
-          </w:tcPr>
-          <w:p>
-            <w:pPr>
-              <w:pStyle w:val="ab"/>
-              <w:ind w:left="0"/>
-              <w:jc w:val="both"/>
-              <w:rPr>
-                <w:rFonts w:ascii="Calibri" w:eastAsia="Calibri" w:hAnsi="Calibri" w:cs="Times New Roman"/>
-                <w:sz w:val="20"/>
-                <w:lang w:val="en-US"/>
-              </w:rPr>
-            </w:pPr>
-            <w:r>
-              <w:rPr>
-                <w:sz w:val="20"/>
-                <w:lang w:val="en-US"/>
-              </w:rPr>
-              <w:t xml:space="preserve">1 </w:t>
-            </w:r>
-            <w:proofErr w:type="spellStart"/>
-            <w:r>
-              <w:rPr>
-                <w:sz w:val="20"/>
-              </w:rPr>
-              <w:t>team</w:t>
-            </w:r>
-            <w:proofErr w:type="spellEnd"/>
-            <w:r>
-              <w:rPr>
-                <w:sz w:val="20"/>
-              </w:rPr>
-              <w:t xml:space="preserve"> </w:t>
-            </w:r>
-            <w:proofErr w:type="spellStart"/>
-            <w:r>
-              <w:rPr>
-                <w:sz w:val="20"/>
-              </w:rPr>
-              <w:t>member</w:t>
-            </w:r>
-            <w:proofErr w:type="spellEnd"/>
-          </w:p>
-        </w:tc>
-      </w:tr>
-      <w:tr>
-        <w:tc>
-          <w:tcPr>
-            <w:tcW w:w="1182" w:type="pct"/>
-            <w:shd w:val="diagStripe" w:color="F2F2F2" w:themeColor="background1" w:themeShade="F2" w:fill="auto"/>
-          </w:tcPr>
-          <w:p>
-            <w:pPr>
-              <w:pStyle w:val="ContentBodyBold"/>
-              <w:jc w:val="right"/>
-              <w:rPr>
-                <w:color w:val="31849B" w:themeColor="accent5" w:themeShade="BF"/>
-              </w:rPr>
-            </w:pPr>
-            <w:proofErr w:type="spellStart"/>
-            <w:r>
-              <w:rPr>
-                <w:color w:val="31849B" w:themeColor="accent5" w:themeShade="BF"/>
-              </w:rPr>
-              <w:t>Tools</w:t>
-            </w:r>
-            <w:proofErr w:type="spellEnd"/>
-            <w:r>
-              <w:rPr>
-                <w:color w:val="31849B" w:themeColor="accent5" w:themeShade="BF"/>
-              </w:rPr>
-              <w:t xml:space="preserve"> &amp;</w:t>
-            </w:r>
-            <w:r>
-              <w:rPr>
-                <w:color w:val="31849B" w:themeColor="accent5" w:themeShade="BF"/>
-              </w:rPr>
-              <w:t xml:space="preserve"> Technologies</w:t>
-            </w:r>
-            <w:r>
-              <w:rPr>
-                <w:color w:val="31849B" w:themeColor="accent5" w:themeShade="BF"/>
-              </w:rPr>
-              <w:t>:</w:t>
-            </w:r>
-          </w:p>
-          <w:p>
-            <w:pPr>
-              <w:pStyle w:val="ContentBodyBold"/>
-              <w:jc w:val="right"/>
-              <w:rPr>
-                <w:color w:val="31849B" w:themeColor="accent5" w:themeShade="BF"/>
-                <w:lang w:val="en-US"/>
-              </w:rPr>
-            </w:pPr>
-            <w:r>
-              <w:rPr>
-                <w:color w:val="31849B" w:themeColor="accent5" w:themeShade="BF"/>
-                <w:lang w:val="en-US"/>
-              </w:rPr>
-              <w:t>Link:</w:t>
-            </w:r>
-          </w:p>
-          <w:p>
-            <w:pPr>
-              <w:pStyle w:val="ContentBodyBold"/>
-              <w:jc w:val="right"/>
-              <w:rPr>
-                <w:color w:val="31849B" w:themeColor="accent5" w:themeShade="BF"/>
-                <w:lang w:val="en-US"/>
-              </w:rPr>
-            </w:pPr>
-          </w:p>
-        </w:tc>
-        <w:tc>
-          <w:tcPr>
-            <w:tcW w:w="3818" w:type="pct"/>
-            <w:gridSpan w:val="2"/>
-          </w:tcPr>
-          <w:p>
-            <w:pPr>
-              <w:pStyle w:val="ab"/>
-              <w:ind w:left="0"/>
-              <w:jc w:val="both"/>
-              <w:rPr>
-                <w:rFonts w:ascii="Calibri" w:eastAsia="Calibri" w:hAnsi="Calibri" w:cs="Times New Roman"/>
-                <w:sz w:val="20"/>
-                <w:lang w:val="en-US"/>
-              </w:rPr>
-            </w:pPr>
-            <w:r>
-              <w:rPr>
-                <w:rFonts w:ascii="Calibri" w:eastAsia="Calibri" w:hAnsi="Calibri" w:cs="Times New Roman"/>
-                <w:sz w:val="20"/>
-                <w:lang w:val="en-US"/>
-              </w:rPr>
-              <w:t xml:space="preserve">HTML, CSS3, </w:t>
-            </w:r>
-            <w:proofErr w:type="spellStart"/>
-            <w:r>
-              <w:rPr>
-                <w:rFonts w:ascii="Calibri" w:eastAsia="Calibri" w:hAnsi="Calibri" w:cs="Times New Roman"/>
-                <w:sz w:val="20"/>
-                <w:lang w:val="en-US"/>
-              </w:rPr>
-              <w:t>JQuery</w:t>
-            </w:r>
-            <w:proofErr w:type="spellEnd"/>
-          </w:p>
-          <w:p>
-            <w:pPr>
-              <w:pStyle w:val="ab"/>
+              <w:pStyle w:val="ListParagraph"/>
               <w:ind w:left="0"/>
               <w:jc w:val="both"/>
               <w:rPr>
@@ -6714,7 +6082,7 @@
             <w:hyperlink r:id="rId18" w:history="1">
               <w:r>
                 <w:rPr>
-                  <w:rStyle w:val="ad"/>
+                  <w:rStyle w:val="Hyperlink"/>
                   <w:rFonts w:cstheme="minorHAnsi"/>
                   <w:sz w:val="20"/>
                   <w:szCs w:val="20"/>
@@ -6725,7 +6093,7 @@
           </w:p>
           <w:p>
             <w:pPr>
-              <w:pStyle w:val="ab"/>
+              <w:pStyle w:val="ListParagraph"/>
               <w:ind w:left="0"/>
               <w:jc w:val="both"/>
               <w:rPr>
@@ -6738,7 +6106,10 @@
         </w:tc>
       </w:tr>
     </w:tbl>
-    <w:p/>
+    <w:p>
+      <w:bookmarkStart w:id="0" w:name="_GoBack"/>
+      <w:bookmarkEnd w:id="0"/>
+    </w:p>
     <w:sectPr>
       <w:headerReference w:type="default" r:id="rId19"/>
       <w:footerReference w:type="default" r:id="rId20"/>
@@ -6759,7 +6130,7 @@
 </file>
 
 <file path=word/endnotes.xml><?xml version="1.0" encoding="utf-8"?>
-<w:endnotes xmlns:wpc="http://schemas.microsoft.com/office/word/2010/wordprocessingCanvas" xmlns:cx="http://schemas.microsoft.com/office/drawing/2014/chartex" xmlns:cx1="http://schemas.microsoft.com/office/drawing/2015/9/8/chartex" xmlns:cx2="http://schemas.microsoft.com/office/drawing/2015/10/21/chartex" xmlns:cx3="http://schemas.microsoft.com/office/drawing/2016/5/9/chartex" xmlns:cx4="http://schemas.microsoft.com/office/drawing/2016/5/10/chartex" xmlns:cx5="http://schemas.microsoft.com/office/drawing/2016/5/11/chartex" xmlns:cx6="http://schemas.microsoft.com/office/drawing/2016/5/12/chartex" xmlns:cx7="http://schemas.microsoft.com/office/drawing/2016/5/13/chartex" xmlns:cx8="http://schemas.microsoft.com/office/drawing/2016/5/14/chartex" xmlns:mc="http://schemas.openxmlformats.org/markup-compatibility/2006" xmlns:aink="http://schemas.microsoft.com/office/drawing/2016/ink" xmlns:o="urn:schemas-microsoft-com:office:office" xmlns:r="http://schemas.openxmlformats.org/officeDocument/2006/relationships" xmlns:m="http://schemas.openxmlformats.org/officeDocument/2006/math" xmlns:v="urn:schemas-microsoft-com:vml" xmlns:wp14="http://schemas.microsoft.com/office/word/2010/wordprocessingDrawing" xmlns:wp="http://schemas.openxmlformats.org/drawingml/2006/wordprocessingDrawing" xmlns:w10="urn:schemas-microsoft-com:office:word" xmlns:w="http://schemas.openxmlformats.org/wordprocessingml/2006/main" xmlns:w14="http://schemas.microsoft.com/office/word/2010/wordml" xmlns:w15="http://schemas.microsoft.com/office/word/2012/wordml" xmlns:w16se="http://schemas.microsoft.com/office/word/2015/wordml/symex" xmlns:wpg="http://schemas.microsoft.com/office/word/2010/wordprocessingGroup" xmlns:wpi="http://schemas.microsoft.com/office/word/2010/wordprocessingInk" xmlns:wne="http://schemas.microsoft.com/office/word/2006/wordml" xmlns:wps="http://schemas.microsoft.com/office/word/2010/wordprocessingShape" mc:Ignorable="w14 w15 w16se wp14">
+<w:endnotes xmlns:wpc="http://schemas.microsoft.com/office/word/2010/wordprocessingCanvas" xmlns:cx="http://schemas.microsoft.com/office/drawing/2014/chartex" xmlns:cx1="http://schemas.microsoft.com/office/drawing/2015/9/8/chartex" xmlns:cx2="http://schemas.microsoft.com/office/drawing/2015/10/21/chartex" xmlns:cx3="http://schemas.microsoft.com/office/drawing/2016/5/9/chartex" xmlns:cx4="http://schemas.microsoft.com/office/drawing/2016/5/10/chartex" xmlns:cx5="http://schemas.microsoft.com/office/drawing/2016/5/11/chartex" xmlns:cx6="http://schemas.microsoft.com/office/drawing/2016/5/12/chartex" xmlns:cx7="http://schemas.microsoft.com/office/drawing/2016/5/13/chartex" xmlns:cx8="http://schemas.microsoft.com/office/drawing/2016/5/14/chartex" xmlns:mc="http://schemas.openxmlformats.org/markup-compatibility/2006" xmlns:aink="http://schemas.microsoft.com/office/drawing/2016/ink" xmlns:am3d="http://schemas.microsoft.com/office/drawing/2017/model3d" xmlns:o="urn:schemas-microsoft-com:office:office" xmlns:r="http://schemas.openxmlformats.org/officeDocument/2006/relationships" xmlns:m="http://schemas.openxmlformats.org/officeDocument/2006/math" xmlns:v="urn:schemas-microsoft-com:vml" xmlns:wp14="http://schemas.microsoft.com/office/word/2010/wordprocessingDrawing" xmlns:wp="http://schemas.openxmlformats.org/drawingml/2006/wordprocessingDrawing" xmlns:w10="urn:schemas-microsoft-com:office:word" xmlns:w="http://schemas.openxmlformats.org/wordprocessingml/2006/main" xmlns:w14="http://schemas.microsoft.com/office/word/2010/wordml" xmlns:w15="http://schemas.microsoft.com/office/word/2012/wordml" xmlns:w16cid="http://schemas.microsoft.com/office/word/2016/wordml/cid" xmlns:w16se="http://schemas.microsoft.com/office/word/2015/wordml/symex" xmlns:wpg="http://schemas.microsoft.com/office/word/2010/wordprocessingGroup" xmlns:wpi="http://schemas.microsoft.com/office/word/2010/wordprocessingInk" xmlns:wne="http://schemas.microsoft.com/office/word/2006/wordml" xmlns:wps="http://schemas.microsoft.com/office/word/2010/wordprocessingShape" mc:Ignorable="w14 w15 w16se w16cid wp14">
   <w:endnote w:type="separator" w:id="-1">
     <w:p>
       <w:pPr>
@@ -6784,10 +6155,10 @@
 </file>
 
 <file path=word/footer1.xml><?xml version="1.0" encoding="utf-8"?>
-<w:ftr xmlns:wpc="http://schemas.microsoft.com/office/word/2010/wordprocessingCanvas" xmlns:cx="http://schemas.microsoft.com/office/drawing/2014/chartex" xmlns:cx1="http://schemas.microsoft.com/office/drawing/2015/9/8/chartex" xmlns:cx2="http://schemas.microsoft.com/office/drawing/2015/10/21/chartex" xmlns:cx3="http://schemas.microsoft.com/office/drawing/2016/5/9/chartex" xmlns:cx4="http://schemas.microsoft.com/office/drawing/2016/5/10/chartex" xmlns:cx5="http://schemas.microsoft.com/office/drawing/2016/5/11/chartex" xmlns:cx6="http://schemas.microsoft.com/office/drawing/2016/5/12/chartex" xmlns:cx7="http://schemas.microsoft.com/office/drawing/2016/5/13/chartex" xmlns:cx8="http://schemas.microsoft.com/office/drawing/2016/5/14/chartex" xmlns:mc="http://schemas.openxmlformats.org/markup-compatibility/2006" xmlns:aink="http://schemas.microsoft.com/office/drawing/2016/ink" xmlns:o="urn:schemas-microsoft-com:office:office" xmlns:r="http://schemas.openxmlformats.org/officeDocument/2006/relationships" xmlns:m="http://schemas.openxmlformats.org/officeDocument/2006/math" xmlns:v="urn:schemas-microsoft-com:vml" xmlns:wp14="http://schemas.microsoft.com/office/word/2010/wordprocessingDrawing" xmlns:wp="http://schemas.openxmlformats.org/drawingml/2006/wordprocessingDrawing" xmlns:w10="urn:schemas-microsoft-com:office:word" xmlns:w="http://schemas.openxmlformats.org/wordprocessingml/2006/main" xmlns:w14="http://schemas.microsoft.com/office/word/2010/wordml" xmlns:w15="http://schemas.microsoft.com/office/word/2012/wordml" xmlns:w16se="http://schemas.microsoft.com/office/word/2015/wordml/symex" xmlns:wpg="http://schemas.microsoft.com/office/word/2010/wordprocessingGroup" xmlns:wpi="http://schemas.microsoft.com/office/word/2010/wordprocessingInk" xmlns:wne="http://schemas.microsoft.com/office/word/2006/wordml" xmlns:wps="http://schemas.microsoft.com/office/word/2010/wordprocessingShape" mc:Ignorable="w14 w15 w16se wp14">
+<w:ftr xmlns:wpc="http://schemas.microsoft.com/office/word/2010/wordprocessingCanvas" xmlns:cx="http://schemas.microsoft.com/office/drawing/2014/chartex" xmlns:cx1="http://schemas.microsoft.com/office/drawing/2015/9/8/chartex" xmlns:cx2="http://schemas.microsoft.com/office/drawing/2015/10/21/chartex" xmlns:cx3="http://schemas.microsoft.com/office/drawing/2016/5/9/chartex" xmlns:cx4="http://schemas.microsoft.com/office/drawing/2016/5/10/chartex" xmlns:cx5="http://schemas.microsoft.com/office/drawing/2016/5/11/chartex" xmlns:cx6="http://schemas.microsoft.com/office/drawing/2016/5/12/chartex" xmlns:cx7="http://schemas.microsoft.com/office/drawing/2016/5/13/chartex" xmlns:cx8="http://schemas.microsoft.com/office/drawing/2016/5/14/chartex" xmlns:mc="http://schemas.openxmlformats.org/markup-compatibility/2006" xmlns:aink="http://schemas.microsoft.com/office/drawing/2016/ink" xmlns:am3d="http://schemas.microsoft.com/office/drawing/2017/model3d" xmlns:o="urn:schemas-microsoft-com:office:office" xmlns:r="http://schemas.openxmlformats.org/officeDocument/2006/relationships" xmlns:m="http://schemas.openxmlformats.org/officeDocument/2006/math" xmlns:v="urn:schemas-microsoft-com:vml" xmlns:wp14="http://schemas.microsoft.com/office/word/2010/wordprocessingDrawing" xmlns:wp="http://schemas.openxmlformats.org/drawingml/2006/wordprocessingDrawing" xmlns:w10="urn:schemas-microsoft-com:office:word" xmlns:w="http://schemas.openxmlformats.org/wordprocessingml/2006/main" xmlns:w14="http://schemas.microsoft.com/office/word/2010/wordml" xmlns:w15="http://schemas.microsoft.com/office/word/2012/wordml" xmlns:w16cid="http://schemas.microsoft.com/office/word/2016/wordml/cid" xmlns:w16se="http://schemas.microsoft.com/office/word/2015/wordml/symex" xmlns:wpg="http://schemas.microsoft.com/office/word/2010/wordprocessingGroup" xmlns:wpi="http://schemas.microsoft.com/office/word/2010/wordprocessingInk" xmlns:wne="http://schemas.microsoft.com/office/word/2006/wordml" xmlns:wps="http://schemas.microsoft.com/office/word/2010/wordprocessingShape" mc:Ignorable="w14 w15 w16se w16cid wp14">
   <w:p>
     <w:pPr>
-      <w:pStyle w:val="a6"/>
+      <w:pStyle w:val="Footer"/>
       <w:jc w:val="right"/>
     </w:pPr>
   </w:p>
@@ -6795,7 +6166,7 @@
 </file>
 
 <file path=word/footnotes.xml><?xml version="1.0" encoding="utf-8"?>
-<w:footnotes xmlns:wpc="http://schemas.microsoft.com/office/word/2010/wordprocessingCanvas" xmlns:cx="http://schemas.microsoft.com/office/drawing/2014/chartex" xmlns:cx1="http://schemas.microsoft.com/office/drawing/2015/9/8/chartex" xmlns:cx2="http://schemas.microsoft.com/office/drawing/2015/10/21/chartex" xmlns:cx3="http://schemas.microsoft.com/office/drawing/2016/5/9/chartex" xmlns:cx4="http://schemas.microsoft.com/office/drawing/2016/5/10/chartex" xmlns:cx5="http://schemas.microsoft.com/office/drawing/2016/5/11/chartex" xmlns:cx6="http://schemas.microsoft.com/office/drawing/2016/5/12/chartex" xmlns:cx7="http://schemas.microsoft.com/office/drawing/2016/5/13/chartex" xmlns:cx8="http://schemas.microsoft.com/office/drawing/2016/5/14/chartex" xmlns:mc="http://schemas.openxmlformats.org/markup-compatibility/2006" xmlns:aink="http://schemas.microsoft.com/office/drawing/2016/ink" xmlns:o="urn:schemas-microsoft-com:office:office" xmlns:r="http://schemas.openxmlformats.org/officeDocument/2006/relationships" xmlns:m="http://schemas.openxmlformats.org/officeDocument/2006/math" xmlns:v="urn:schemas-microsoft-com:vml" xmlns:wp14="http://schemas.microsoft.com/office/word/2010/wordprocessingDrawing" xmlns:wp="http://schemas.openxmlformats.org/drawingml/2006/wordprocessingDrawing" xmlns:w10="urn:schemas-microsoft-com:office:word" xmlns:w="http://schemas.openxmlformats.org/wordprocessingml/2006/main" xmlns:w14="http://schemas.microsoft.com/office/word/2010/wordml" xmlns:w15="http://schemas.microsoft.com/office/word/2012/wordml" xmlns:w16se="http://schemas.microsoft.com/office/word/2015/wordml/symex" xmlns:wpg="http://schemas.microsoft.com/office/word/2010/wordprocessingGroup" xmlns:wpi="http://schemas.microsoft.com/office/word/2010/wordprocessingInk" xmlns:wne="http://schemas.microsoft.com/office/word/2006/wordml" xmlns:wps="http://schemas.microsoft.com/office/word/2010/wordprocessingShape" mc:Ignorable="w14 w15 w16se wp14">
+<w:footnotes xmlns:wpc="http://schemas.microsoft.com/office/word/2010/wordprocessingCanvas" xmlns:cx="http://schemas.microsoft.com/office/drawing/2014/chartex" xmlns:cx1="http://schemas.microsoft.com/office/drawing/2015/9/8/chartex" xmlns:cx2="http://schemas.microsoft.com/office/drawing/2015/10/21/chartex" xmlns:cx3="http://schemas.microsoft.com/office/drawing/2016/5/9/chartex" xmlns:cx4="http://schemas.microsoft.com/office/drawing/2016/5/10/chartex" xmlns:cx5="http://schemas.microsoft.com/office/drawing/2016/5/11/chartex" xmlns:cx6="http://schemas.microsoft.com/office/drawing/2016/5/12/chartex" xmlns:cx7="http://schemas.microsoft.com/office/drawing/2016/5/13/chartex" xmlns:cx8="http://schemas.microsoft.com/office/drawing/2016/5/14/chartex" xmlns:mc="http://schemas.openxmlformats.org/markup-compatibility/2006" xmlns:aink="http://schemas.microsoft.com/office/drawing/2016/ink" xmlns:am3d="http://schemas.microsoft.com/office/drawing/2017/model3d" xmlns:o="urn:schemas-microsoft-com:office:office" xmlns:r="http://schemas.openxmlformats.org/officeDocument/2006/relationships" xmlns:m="http://schemas.openxmlformats.org/officeDocument/2006/math" xmlns:v="urn:schemas-microsoft-com:vml" xmlns:wp14="http://schemas.microsoft.com/office/word/2010/wordprocessingDrawing" xmlns:wp="http://schemas.openxmlformats.org/drawingml/2006/wordprocessingDrawing" xmlns:w10="urn:schemas-microsoft-com:office:word" xmlns:w="http://schemas.openxmlformats.org/wordprocessingml/2006/main" xmlns:w14="http://schemas.microsoft.com/office/word/2010/wordml" xmlns:w15="http://schemas.microsoft.com/office/word/2012/wordml" xmlns:w16cid="http://schemas.microsoft.com/office/word/2016/wordml/cid" xmlns:w16se="http://schemas.microsoft.com/office/word/2015/wordml/symex" xmlns:wpg="http://schemas.microsoft.com/office/word/2010/wordprocessingGroup" xmlns:wpi="http://schemas.microsoft.com/office/word/2010/wordprocessingInk" xmlns:wne="http://schemas.microsoft.com/office/word/2006/wordml" xmlns:wps="http://schemas.microsoft.com/office/word/2010/wordprocessingShape" mc:Ignorable="w14 w15 w16se w16cid wp14">
   <w:footnote w:type="separator" w:id="-1">
     <w:p>
       <w:pPr>
@@ -6820,10 +6191,10 @@
 </file>
 
 <file path=word/header1.xml><?xml version="1.0" encoding="utf-8"?>
-<w:hdr xmlns:wpc="http://schemas.microsoft.com/office/word/2010/wordprocessingCanvas" xmlns:cx="http://schemas.microsoft.com/office/drawing/2014/chartex" xmlns:cx1="http://schemas.microsoft.com/office/drawing/2015/9/8/chartex" xmlns:cx2="http://schemas.microsoft.com/office/drawing/2015/10/21/chartex" xmlns:cx3="http://schemas.microsoft.com/office/drawing/2016/5/9/chartex" xmlns:cx4="http://schemas.microsoft.com/office/drawing/2016/5/10/chartex" xmlns:cx5="http://schemas.microsoft.com/office/drawing/2016/5/11/chartex" xmlns:cx6="http://schemas.microsoft.com/office/drawing/2016/5/12/chartex" xmlns:cx7="http://schemas.microsoft.com/office/drawing/2016/5/13/chartex" xmlns:cx8="http://schemas.microsoft.com/office/drawing/2016/5/14/chartex" xmlns:mc="http://schemas.openxmlformats.org/markup-compatibility/2006" xmlns:aink="http://schemas.microsoft.com/office/drawing/2016/ink" xmlns:o="urn:schemas-microsoft-com:office:office" xmlns:r="http://schemas.openxmlformats.org/officeDocument/2006/relationships" xmlns:m="http://schemas.openxmlformats.org/officeDocument/2006/math" xmlns:v="urn:schemas-microsoft-com:vml" xmlns:wp14="http://schemas.microsoft.com/office/word/2010/wordprocessingDrawing" xmlns:wp="http://schemas.openxmlformats.org/drawingml/2006/wordprocessingDrawing" xmlns:w10="urn:schemas-microsoft-com:office:word" xmlns:w="http://schemas.openxmlformats.org/wordprocessingml/2006/main" xmlns:w14="http://schemas.microsoft.com/office/word/2010/wordml" xmlns:w15="http://schemas.microsoft.com/office/word/2012/wordml" xmlns:w16se="http://schemas.microsoft.com/office/word/2015/wordml/symex" xmlns:wpg="http://schemas.microsoft.com/office/word/2010/wordprocessingGroup" xmlns:wpi="http://schemas.microsoft.com/office/word/2010/wordprocessingInk" xmlns:wne="http://schemas.microsoft.com/office/word/2006/wordml" xmlns:wps="http://schemas.microsoft.com/office/word/2010/wordprocessingShape" mc:Ignorable="w14 w15 w16se wp14">
+<w:hdr xmlns:wpc="http://schemas.microsoft.com/office/word/2010/wordprocessingCanvas" xmlns:cx="http://schemas.microsoft.com/office/drawing/2014/chartex" xmlns:cx1="http://schemas.microsoft.com/office/drawing/2015/9/8/chartex" xmlns:cx2="http://schemas.microsoft.com/office/drawing/2015/10/21/chartex" xmlns:cx3="http://schemas.microsoft.com/office/drawing/2016/5/9/chartex" xmlns:cx4="http://schemas.microsoft.com/office/drawing/2016/5/10/chartex" xmlns:cx5="http://schemas.microsoft.com/office/drawing/2016/5/11/chartex" xmlns:cx6="http://schemas.microsoft.com/office/drawing/2016/5/12/chartex" xmlns:cx7="http://schemas.microsoft.com/office/drawing/2016/5/13/chartex" xmlns:cx8="http://schemas.microsoft.com/office/drawing/2016/5/14/chartex" xmlns:mc="http://schemas.openxmlformats.org/markup-compatibility/2006" xmlns:aink="http://schemas.microsoft.com/office/drawing/2016/ink" xmlns:am3d="http://schemas.microsoft.com/office/drawing/2017/model3d" xmlns:o="urn:schemas-microsoft-com:office:office" xmlns:r="http://schemas.openxmlformats.org/officeDocument/2006/relationships" xmlns:m="http://schemas.openxmlformats.org/officeDocument/2006/math" xmlns:v="urn:schemas-microsoft-com:vml" xmlns:wp14="http://schemas.microsoft.com/office/word/2010/wordprocessingDrawing" xmlns:wp="http://schemas.openxmlformats.org/drawingml/2006/wordprocessingDrawing" xmlns:w10="urn:schemas-microsoft-com:office:word" xmlns:w="http://schemas.openxmlformats.org/wordprocessingml/2006/main" xmlns:w14="http://schemas.microsoft.com/office/word/2010/wordml" xmlns:w15="http://schemas.microsoft.com/office/word/2012/wordml" xmlns:w16cid="http://schemas.microsoft.com/office/word/2016/wordml/cid" xmlns:w16se="http://schemas.microsoft.com/office/word/2015/wordml/symex" xmlns:wpg="http://schemas.microsoft.com/office/word/2010/wordprocessingGroup" xmlns:wpi="http://schemas.microsoft.com/office/word/2010/wordprocessingInk" xmlns:wne="http://schemas.microsoft.com/office/word/2006/wordml" xmlns:wps="http://schemas.microsoft.com/office/word/2010/wordprocessingShape" mc:Ignorable="w14 w15 w16se w16cid wp14">
   <w:p>
     <w:pPr>
-      <w:pStyle w:val="a4"/>
+      <w:pStyle w:val="Header"/>
       <w:tabs>
         <w:tab w:val="clear" w:pos="9360"/>
         <w:tab w:val="right" w:pos="9720"/>
@@ -6870,7 +6241,7 @@
   </w:p>
   <w:p>
     <w:pPr>
-      <w:pStyle w:val="a4"/>
+      <w:pStyle w:val="Header"/>
       <w:tabs>
         <w:tab w:val="clear" w:pos="9360"/>
         <w:tab w:val="right" w:pos="9720"/>
@@ -6889,7 +6260,7 @@
         <w:color w:val="A6A6A6" w:themeColor="background1" w:themeShade="A6"/>
         <w:lang w:val="en-US"/>
       </w:rPr>
-      <w:t xml:space="preserve">Junior </w:t>
+      <w:t>Front-end</w:t>
     </w:r>
     <w:r>
       <w:rPr>
@@ -6898,14 +6269,14 @@
         <w:szCs w:val="20"/>
         <w:lang w:val="en-US"/>
       </w:rPr>
-      <w:t>Web Developer</w:t>
+      <w:t xml:space="preserve"> Developer</w:t>
     </w:r>
   </w:p>
 </w:hdr>
 </file>
 
 <file path=word/numbering.xml><?xml version="1.0" encoding="utf-8"?>
-<w:numbering xmlns:wpc="http://schemas.microsoft.com/office/word/2010/wordprocessingCanvas" xmlns:cx="http://schemas.microsoft.com/office/drawing/2014/chartex" xmlns:cx1="http://schemas.microsoft.com/office/drawing/2015/9/8/chartex" xmlns:cx2="http://schemas.microsoft.com/office/drawing/2015/10/21/chartex" xmlns:cx3="http://schemas.microsoft.com/office/drawing/2016/5/9/chartex" xmlns:cx4="http://schemas.microsoft.com/office/drawing/2016/5/10/chartex" xmlns:cx5="http://schemas.microsoft.com/office/drawing/2016/5/11/chartex" xmlns:cx6="http://schemas.microsoft.com/office/drawing/2016/5/12/chartex" xmlns:cx7="http://schemas.microsoft.com/office/drawing/2016/5/13/chartex" xmlns:cx8="http://schemas.microsoft.com/office/drawing/2016/5/14/chartex" xmlns:mc="http://schemas.openxmlformats.org/markup-compatibility/2006" xmlns:aink="http://schemas.microsoft.com/office/drawing/2016/ink" xmlns:o="urn:schemas-microsoft-com:office:office" xmlns:r="http://schemas.openxmlformats.org/officeDocument/2006/relationships" xmlns:m="http://schemas.openxmlformats.org/officeDocument/2006/math" xmlns:v="urn:schemas-microsoft-com:vml" xmlns:wp14="http://schemas.microsoft.com/office/word/2010/wordprocessingDrawing" xmlns:wp="http://schemas.openxmlformats.org/drawingml/2006/wordprocessingDrawing" xmlns:w10="urn:schemas-microsoft-com:office:word" xmlns:w="http://schemas.openxmlformats.org/wordprocessingml/2006/main" xmlns:w14="http://schemas.microsoft.com/office/word/2010/wordml" xmlns:w15="http://schemas.microsoft.com/office/word/2012/wordml" xmlns:w16se="http://schemas.microsoft.com/office/word/2015/wordml/symex" xmlns:wpg="http://schemas.microsoft.com/office/word/2010/wordprocessingGroup" xmlns:wpi="http://schemas.microsoft.com/office/word/2010/wordprocessingInk" xmlns:wne="http://schemas.microsoft.com/office/word/2006/wordml" xmlns:wps="http://schemas.microsoft.com/office/word/2010/wordprocessingShape" mc:Ignorable="w14 w15 w16se wp14">
+<w:numbering xmlns:wpc="http://schemas.microsoft.com/office/word/2010/wordprocessingCanvas" xmlns:cx="http://schemas.microsoft.com/office/drawing/2014/chartex" xmlns:cx1="http://schemas.microsoft.com/office/drawing/2015/9/8/chartex" xmlns:cx2="http://schemas.microsoft.com/office/drawing/2015/10/21/chartex" xmlns:cx3="http://schemas.microsoft.com/office/drawing/2016/5/9/chartex" xmlns:cx4="http://schemas.microsoft.com/office/drawing/2016/5/10/chartex" xmlns:cx5="http://schemas.microsoft.com/office/drawing/2016/5/11/chartex" xmlns:cx6="http://schemas.microsoft.com/office/drawing/2016/5/12/chartex" xmlns:cx7="http://schemas.microsoft.com/office/drawing/2016/5/13/chartex" xmlns:cx8="http://schemas.microsoft.com/office/drawing/2016/5/14/chartex" xmlns:mc="http://schemas.openxmlformats.org/markup-compatibility/2006" xmlns:aink="http://schemas.microsoft.com/office/drawing/2016/ink" xmlns:am3d="http://schemas.microsoft.com/office/drawing/2017/model3d" xmlns:o="urn:schemas-microsoft-com:office:office" xmlns:r="http://schemas.openxmlformats.org/officeDocument/2006/relationships" xmlns:m="http://schemas.openxmlformats.org/officeDocument/2006/math" xmlns:v="urn:schemas-microsoft-com:vml" xmlns:wp14="http://schemas.microsoft.com/office/word/2010/wordprocessingDrawing" xmlns:wp="http://schemas.openxmlformats.org/drawingml/2006/wordprocessingDrawing" xmlns:w10="urn:schemas-microsoft-com:office:word" xmlns:w="http://schemas.openxmlformats.org/wordprocessingml/2006/main" xmlns:w14="http://schemas.microsoft.com/office/word/2010/wordml" xmlns:w15="http://schemas.microsoft.com/office/word/2012/wordml" xmlns:w16cid="http://schemas.microsoft.com/office/word/2016/wordml/cid" xmlns:w16se="http://schemas.microsoft.com/office/word/2015/wordml/symex" xmlns:wpg="http://schemas.microsoft.com/office/word/2010/wordprocessingGroup" xmlns:wpi="http://schemas.microsoft.com/office/word/2010/wordprocessingInk" xmlns:wne="http://schemas.microsoft.com/office/word/2006/wordml" xmlns:wps="http://schemas.microsoft.com/office/word/2010/wordprocessingShape" mc:Ignorable="w14 w15 w16se w16cid wp14">
   <w:abstractNum w:abstractNumId="0" w15:restartNumberingAfterBreak="0">
     <w:nsid w:val="04130547"/>
     <w:multiLevelType w:val="hybridMultilevel"/>
@@ -7289,7 +6660,7 @@
 </file>
 
 <file path=word/styles.xml><?xml version="1.0" encoding="utf-8"?>
-<w:styles xmlns:mc="http://schemas.openxmlformats.org/markup-compatibility/2006" xmlns:r="http://schemas.openxmlformats.org/officeDocument/2006/relationships" xmlns:w="http://schemas.openxmlformats.org/wordprocessingml/2006/main" xmlns:w14="http://schemas.microsoft.com/office/word/2010/wordml" xmlns:w15="http://schemas.microsoft.com/office/word/2012/wordml" xmlns:w16se="http://schemas.microsoft.com/office/word/2015/wordml/symex" mc:Ignorable="w14 w15 w16se">
+<w:styles xmlns:mc="http://schemas.openxmlformats.org/markup-compatibility/2006" xmlns:r="http://schemas.openxmlformats.org/officeDocument/2006/relationships" xmlns:w="http://schemas.openxmlformats.org/wordprocessingml/2006/main" xmlns:w14="http://schemas.microsoft.com/office/word/2010/wordml" xmlns:w15="http://schemas.microsoft.com/office/word/2012/wordml" xmlns:w16cid="http://schemas.microsoft.com/office/word/2016/wordml/cid" xmlns:w16se="http://schemas.microsoft.com/office/word/2015/wordml/symex" mc:Ignorable="w14 w15 w16se w16cid">
   <w:docDefaults>
     <w:rPrDefault>
       <w:rPr>
@@ -7305,7 +6676,7 @@
       </w:pPr>
     </w:pPrDefault>
   </w:docDefaults>
-  <w:latentStyles w:defLockedState="0" w:defUIPriority="99" w:defSemiHidden="0" w:defUnhideWhenUsed="0" w:defQFormat="0" w:count="374">
+  <w:latentStyles w:defLockedState="0" w:defUIPriority="99" w:defSemiHidden="0" w:defUnhideWhenUsed="0" w:defQFormat="0" w:count="375">
     <w:lsdException w:name="Normal" w:uiPriority="0"/>
     <w:lsdException w:name="heading 1" w:uiPriority="9"/>
     <w:lsdException w:name="heading 2" w:semiHidden="1" w:uiPriority="9" w:unhideWhenUsed="1"/>
@@ -7411,7 +6782,6 @@
     <w:lsdException w:name="HTML Sample" w:semiHidden="1" w:unhideWhenUsed="1"/>
     <w:lsdException w:name="HTML Typewriter" w:semiHidden="1" w:unhideWhenUsed="1"/>
     <w:lsdException w:name="HTML Variable" w:semiHidden="1" w:unhideWhenUsed="1"/>
-    <w:lsdException w:name="Normal Table" w:semiHidden="1" w:unhideWhenUsed="1"/>
     <w:lsdException w:name="annotation subject" w:semiHidden="1" w:unhideWhenUsed="1"/>
     <w:lsdException w:name="No List" w:semiHidden="1" w:unhideWhenUsed="1"/>
     <w:lsdException w:name="Outline List 1" w:semiHidden="1" w:unhideWhenUsed="1"/>
@@ -7458,10 +6828,8 @@
     <w:lsdException w:name="Table Subtle 2" w:semiHidden="1" w:unhideWhenUsed="1"/>
     <w:lsdException w:name="Table Web 1" w:semiHidden="1" w:unhideWhenUsed="1"/>
     <w:lsdException w:name="Table Web 2" w:semiHidden="1" w:unhideWhenUsed="1"/>
-    <w:lsdException w:name="Table Web 3" w:semiHidden="1" w:unhideWhenUsed="1"/>
     <w:lsdException w:name="Balloon Text" w:semiHidden="1" w:unhideWhenUsed="1"/>
     <w:lsdException w:name="Table Grid" w:uiPriority="59"/>
-    <w:lsdException w:name="Table Theme" w:semiHidden="1" w:unhideWhenUsed="1"/>
     <w:lsdException w:name="Placeholder Text" w:semiHidden="1"/>
     <w:lsdException w:name="No Spacing" w:uiPriority="1"/>
     <w:lsdException w:name="Light Shading" w:uiPriority="60"/>
@@ -7680,18 +7048,19 @@
     <w:lsdException w:name="Mention" w:semiHidden="1" w:unhideWhenUsed="1"/>
     <w:lsdException w:name="Smart Hyperlink" w:semiHidden="1" w:unhideWhenUsed="1"/>
     <w:lsdException w:name="Hashtag" w:semiHidden="1" w:unhideWhenUsed="1"/>
+    <w:lsdException w:name="Unresolved Mention" w:semiHidden="1" w:unhideWhenUsed="1"/>
   </w:latentStyles>
-  <w:style w:type="paragraph" w:default="1" w:styleId="a">
+  <w:style w:type="paragraph" w:default="1" w:styleId="Normal">
     <w:name w:val="Normal"/>
     <w:rsid w:val="00A87ADA"/>
   </w:style>
-  <w:style w:type="character" w:default="1" w:styleId="a0">
+  <w:style w:type="character" w:default="1" w:styleId="DefaultParagraphFont">
     <w:name w:val="Default Paragraph Font"/>
     <w:uiPriority w:val="1"/>
     <w:semiHidden/>
     <w:unhideWhenUsed/>
   </w:style>
-  <w:style w:type="table" w:default="1" w:styleId="a1">
+  <w:style w:type="table" w:default="1" w:styleId="TableNormal">
     <w:name w:val="Normal Table"/>
     <w:uiPriority w:val="99"/>
     <w:semiHidden/>
@@ -7706,15 +7075,15 @@
       </w:tblCellMar>
     </w:tblPr>
   </w:style>
-  <w:style w:type="numbering" w:default="1" w:styleId="a2">
+  <w:style w:type="numbering" w:default="1" w:styleId="NoList">
     <w:name w:val="No List"/>
     <w:uiPriority w:val="99"/>
     <w:semiHidden/>
     <w:unhideWhenUsed/>
   </w:style>
-  <w:style w:type="table" w:styleId="a3">
+  <w:style w:type="table" w:styleId="TableGrid">
     <w:name w:val="Table Grid"/>
-    <w:basedOn w:val="a1"/>
+    <w:basedOn w:val="TableNormal"/>
     <w:uiPriority w:val="59"/>
     <w:rsid w:val="00910CBB"/>
     <w:pPr>
@@ -7731,10 +7100,10 @@
       </w:tblBorders>
     </w:tblPr>
   </w:style>
-  <w:style w:type="paragraph" w:styleId="a4">
+  <w:style w:type="paragraph" w:styleId="Header">
     <w:name w:val="header"/>
-    <w:basedOn w:val="a"/>
-    <w:link w:val="a5"/>
+    <w:basedOn w:val="Normal"/>
+    <w:link w:val="HeaderChar"/>
     <w:uiPriority w:val="99"/>
     <w:unhideWhenUsed/>
     <w:rsid w:val="00910CBB"/>
@@ -7746,17 +7115,17 @@
       <w:spacing w:after="0" w:line="240" w:lineRule="auto"/>
     </w:pPr>
   </w:style>
-  <w:style w:type="character" w:customStyle="1" w:styleId="a5">
-    <w:name w:val="Верхний колонтитул Знак"/>
-    <w:basedOn w:val="a0"/>
-    <w:link w:val="a4"/>
+  <w:style w:type="character" w:customStyle="1" w:styleId="HeaderChar">
+    <w:name w:val="Header Char"/>
+    <w:basedOn w:val="DefaultParagraphFont"/>
+    <w:link w:val="Header"/>
     <w:uiPriority w:val="99"/>
     <w:rsid w:val="00910CBB"/>
   </w:style>
-  <w:style w:type="paragraph" w:styleId="a6">
+  <w:style w:type="paragraph" w:styleId="Footer">
     <w:name w:val="footer"/>
-    <w:basedOn w:val="a"/>
-    <w:link w:val="a7"/>
+    <w:basedOn w:val="Normal"/>
+    <w:link w:val="FooterChar"/>
     <w:uiPriority w:val="99"/>
     <w:unhideWhenUsed/>
     <w:qFormat/>
@@ -7769,16 +7138,16 @@
       <w:spacing w:after="0" w:line="240" w:lineRule="auto"/>
     </w:pPr>
   </w:style>
-  <w:style w:type="character" w:customStyle="1" w:styleId="a7">
-    <w:name w:val="Нижний колонтитул Знак"/>
-    <w:basedOn w:val="a0"/>
-    <w:link w:val="a6"/>
+  <w:style w:type="character" w:customStyle="1" w:styleId="FooterChar">
+    <w:name w:val="Footer Char"/>
+    <w:basedOn w:val="DefaultParagraphFont"/>
+    <w:link w:val="Footer"/>
     <w:uiPriority w:val="99"/>
     <w:rsid w:val="00910CBB"/>
   </w:style>
   <w:style w:type="paragraph" w:customStyle="1" w:styleId="Name">
     <w:name w:val="Name"/>
-    <w:basedOn w:val="a"/>
+    <w:basedOn w:val="Normal"/>
     <w:link w:val="NameChar"/>
     <w:qFormat/>
     <w:rsid w:val="00910CBB"/>
@@ -7791,9 +7160,9 @@
       <w:sz w:val="32"/>
     </w:rPr>
   </w:style>
-  <w:style w:type="character" w:styleId="a8">
+  <w:style w:type="character" w:styleId="PlaceholderText">
     <w:name w:val="Placeholder Text"/>
-    <w:basedOn w:val="a0"/>
+    <w:basedOn w:val="DefaultParagraphFont"/>
     <w:uiPriority w:val="99"/>
     <w:semiHidden/>
     <w:rsid w:val="00910CBB"/>
@@ -7803,7 +7172,7 @@
   </w:style>
   <w:style w:type="character" w:customStyle="1" w:styleId="NameChar">
     <w:name w:val="Name Char"/>
-    <w:basedOn w:val="a0"/>
+    <w:basedOn w:val="DefaultParagraphFont"/>
     <w:link w:val="Name"/>
     <w:rsid w:val="00910CBB"/>
     <w:rPr>
@@ -7812,10 +7181,10 @@
       <w:sz w:val="32"/>
     </w:rPr>
   </w:style>
-  <w:style w:type="paragraph" w:styleId="a9">
+  <w:style w:type="paragraph" w:styleId="BalloonText">
     <w:name w:val="Balloon Text"/>
-    <w:basedOn w:val="a"/>
-    <w:link w:val="aa"/>
+    <w:basedOn w:val="Normal"/>
+    <w:link w:val="BalloonTextChar"/>
     <w:uiPriority w:val="99"/>
     <w:semiHidden/>
     <w:unhideWhenUsed/>
@@ -7829,10 +7198,10 @@
       <w:szCs w:val="16"/>
     </w:rPr>
   </w:style>
-  <w:style w:type="character" w:customStyle="1" w:styleId="aa">
-    <w:name w:val="Текст выноски Знак"/>
-    <w:basedOn w:val="a0"/>
-    <w:link w:val="a9"/>
+  <w:style w:type="character" w:customStyle="1" w:styleId="BalloonTextChar">
+    <w:name w:val="Balloon Text Char"/>
+    <w:basedOn w:val="DefaultParagraphFont"/>
+    <w:link w:val="BalloonText"/>
     <w:uiPriority w:val="99"/>
     <w:semiHidden/>
     <w:rsid w:val="00910CBB"/>
@@ -7844,7 +7213,7 @@
   </w:style>
   <w:style w:type="paragraph" w:customStyle="1" w:styleId="PersonalInfo">
     <w:name w:val="Personal Info"/>
-    <w:basedOn w:val="a"/>
+    <w:basedOn w:val="Normal"/>
     <w:link w:val="PersonalInfoChar"/>
     <w:qFormat/>
     <w:rsid w:val="00910CBB"/>
@@ -7859,7 +7228,7 @@
   </w:style>
   <w:style w:type="paragraph" w:customStyle="1" w:styleId="ContentHeading">
     <w:name w:val="Content Heading"/>
-    <w:basedOn w:val="a"/>
+    <w:basedOn w:val="Normal"/>
     <w:link w:val="ContentHeadingChar"/>
     <w:qFormat/>
     <w:rsid w:val="00647056"/>
@@ -7874,7 +7243,7 @@
   </w:style>
   <w:style w:type="character" w:customStyle="1" w:styleId="PersonalInfoChar">
     <w:name w:val="Personal Info Char"/>
-    <w:basedOn w:val="a0"/>
+    <w:basedOn w:val="DefaultParagraphFont"/>
     <w:link w:val="PersonalInfo"/>
     <w:rsid w:val="00910CBB"/>
     <w:rPr>
@@ -7885,7 +7254,7 @@
   </w:style>
   <w:style w:type="character" w:customStyle="1" w:styleId="ContentHeadingChar">
     <w:name w:val="Content Heading Char"/>
-    <w:basedOn w:val="a0"/>
+    <w:basedOn w:val="DefaultParagraphFont"/>
     <w:link w:val="ContentHeading"/>
     <w:rsid w:val="00647056"/>
     <w:rPr>
@@ -7895,7 +7264,7 @@
   </w:style>
   <w:style w:type="paragraph" w:customStyle="1" w:styleId="ContentBody">
     <w:name w:val="Content Body"/>
-    <w:basedOn w:val="a"/>
+    <w:basedOn w:val="Normal"/>
     <w:link w:val="ContentBodyChar"/>
     <w:qFormat/>
     <w:rsid w:val="00910CBB"/>
@@ -7909,7 +7278,7 @@
   </w:style>
   <w:style w:type="paragraph" w:customStyle="1" w:styleId="ContentBodyBold">
     <w:name w:val="Content Body Bold"/>
-    <w:basedOn w:val="a"/>
+    <w:basedOn w:val="Normal"/>
     <w:link w:val="ContentBodyBoldChar"/>
     <w:qFormat/>
     <w:rsid w:val="00910CBB"/>
@@ -7924,7 +7293,7 @@
   </w:style>
   <w:style w:type="character" w:customStyle="1" w:styleId="ContentBodyChar">
     <w:name w:val="Content Body Char"/>
-    <w:basedOn w:val="a0"/>
+    <w:basedOn w:val="DefaultParagraphFont"/>
     <w:link w:val="ContentBody"/>
     <w:rsid w:val="00910CBB"/>
     <w:rPr>
@@ -7934,7 +7303,7 @@
   </w:style>
   <w:style w:type="character" w:customStyle="1" w:styleId="ContentBodyBoldChar">
     <w:name w:val="Content Body Bold Char"/>
-    <w:basedOn w:val="a0"/>
+    <w:basedOn w:val="DefaultParagraphFont"/>
     <w:link w:val="ContentBodyBold"/>
     <w:rsid w:val="00910CBB"/>
     <w:rPr>
@@ -7945,7 +7314,7 @@
   </w:style>
   <w:style w:type="paragraph" w:customStyle="1" w:styleId="PersonalInfoRight">
     <w:name w:val="Personal Info_Right"/>
-    <w:basedOn w:val="a"/>
+    <w:basedOn w:val="Normal"/>
     <w:link w:val="PersonalInfoRightChar"/>
     <w:qFormat/>
     <w:rsid w:val="00910CBB"/>
@@ -7959,7 +7328,7 @@
   </w:style>
   <w:style w:type="character" w:customStyle="1" w:styleId="PersonalInfoRightChar">
     <w:name w:val="Personal Info_Right Char"/>
-    <w:basedOn w:val="a0"/>
+    <w:basedOn w:val="DefaultParagraphFont"/>
     <w:link w:val="PersonalInfoRight"/>
     <w:rsid w:val="00910CBB"/>
     <w:rPr>
@@ -7969,7 +7338,7 @@
   </w:style>
   <w:style w:type="paragraph" w:customStyle="1" w:styleId="BulletedList">
     <w:name w:val="Bulleted List"/>
-    <w:basedOn w:val="a"/>
+    <w:basedOn w:val="Normal"/>
     <w:rsid w:val="00024E30"/>
     <w:pPr>
       <w:numPr>
@@ -7981,7 +7350,7 @@
   </w:style>
   <w:style w:type="paragraph" w:customStyle="1" w:styleId="ComputerSkillSection">
     <w:name w:val="Computer Skill Section"/>
-    <w:basedOn w:val="a"/>
+    <w:basedOn w:val="Normal"/>
     <w:rsid w:val="002C4A2D"/>
     <w:pPr>
       <w:overflowPunct w:val="0"/>
@@ -8003,7 +7372,7 @@
   </w:style>
   <w:style w:type="paragraph" w:customStyle="1" w:styleId="SectionItem">
     <w:name w:val="Section Item"/>
-    <w:basedOn w:val="a"/>
+    <w:basedOn w:val="Normal"/>
     <w:rsid w:val="004E3028"/>
     <w:pPr>
       <w:numPr>
@@ -8026,7 +7395,7 @@
   </w:style>
   <w:style w:type="paragraph" w:customStyle="1" w:styleId="NAME0">
     <w:name w:val="NAME"/>
-    <w:basedOn w:val="a"/>
+    <w:basedOn w:val="Normal"/>
     <w:rsid w:val="005731A7"/>
     <w:pPr>
       <w:suppressAutoHyphens/>
@@ -8040,9 +7409,9 @@
       <w:lang w:eastAsia="ar-SA"/>
     </w:rPr>
   </w:style>
-  <w:style w:type="paragraph" w:styleId="ab">
+  <w:style w:type="paragraph" w:styleId="ListParagraph">
     <w:name w:val="List Paragraph"/>
-    <w:basedOn w:val="a"/>
+    <w:basedOn w:val="Normal"/>
     <w:uiPriority w:val="34"/>
     <w:qFormat/>
     <w:rsid w:val="00544630"/>
@@ -8053,22 +7422,22 @@
   </w:style>
   <w:style w:type="character" w:customStyle="1" w:styleId="shorttext">
     <w:name w:val="short_text"/>
-    <w:basedOn w:val="a0"/>
+    <w:basedOn w:val="DefaultParagraphFont"/>
     <w:rsid w:val="003A29CD"/>
   </w:style>
   <w:style w:type="character" w:customStyle="1" w:styleId="hps">
     <w:name w:val="hps"/>
-    <w:basedOn w:val="a0"/>
+    <w:basedOn w:val="DefaultParagraphFont"/>
     <w:rsid w:val="003A29CD"/>
   </w:style>
   <w:style w:type="character" w:customStyle="1" w:styleId="gt-baf-back">
     <w:name w:val="gt-baf-back"/>
-    <w:basedOn w:val="a0"/>
+    <w:basedOn w:val="DefaultParagraphFont"/>
     <w:rsid w:val="00DA59D5"/>
   </w:style>
-  <w:style w:type="character" w:styleId="ac">
+  <w:style w:type="character" w:styleId="Emphasis">
     <w:name w:val="Emphasis"/>
-    <w:basedOn w:val="a0"/>
+    <w:basedOn w:val="DefaultParagraphFont"/>
     <w:uiPriority w:val="20"/>
     <w:qFormat/>
     <w:rsid w:val="0076064F"/>
@@ -8077,9 +7446,9 @@
       <w:iCs/>
     </w:rPr>
   </w:style>
-  <w:style w:type="character" w:styleId="ad">
+  <w:style w:type="character" w:styleId="Hyperlink">
     <w:name w:val="Hyperlink"/>
-    <w:basedOn w:val="a0"/>
+    <w:basedOn w:val="DefaultParagraphFont"/>
     <w:uiPriority w:val="99"/>
     <w:unhideWhenUsed/>
     <w:rsid w:val="009B6196"/>
@@ -8088,9 +7457,9 @@
       <w:u w:val="single"/>
     </w:rPr>
   </w:style>
-  <w:style w:type="character" w:styleId="ae">
+  <w:style w:type="character" w:styleId="Mention">
     <w:name w:val="Mention"/>
-    <w:basedOn w:val="a0"/>
+    <w:basedOn w:val="DefaultParagraphFont"/>
     <w:uiPriority w:val="99"/>
     <w:semiHidden/>
     <w:unhideWhenUsed/>
@@ -8100,9 +7469,9 @@
       <w:shd w:val="clear" w:color="auto" w:fill="E6E6E6"/>
     </w:rPr>
   </w:style>
-  <w:style w:type="character" w:styleId="af">
+  <w:style w:type="character" w:styleId="FollowedHyperlink">
     <w:name w:val="FollowedHyperlink"/>
-    <w:basedOn w:val="a0"/>
+    <w:basedOn w:val="DefaultParagraphFont"/>
     <w:uiPriority w:val="99"/>
     <w:semiHidden/>
     <w:unhideWhenUsed/>
@@ -8114,8 +7483,20 @@
   </w:style>
   <w:style w:type="character" w:customStyle="1" w:styleId="apple-converted-space">
     <w:name w:val="apple-converted-space"/>
-    <w:basedOn w:val="a0"/>
+    <w:basedOn w:val="DefaultParagraphFont"/>
     <w:rsid w:val="007C60B9"/>
+  </w:style>
+  <w:style w:type="character" w:styleId="UnresolvedMention">
+    <w:name w:val="Unresolved Mention"/>
+    <w:basedOn w:val="DefaultParagraphFont"/>
+    <w:uiPriority w:val="99"/>
+    <w:semiHidden/>
+    <w:unhideWhenUsed/>
+    <w:rsid w:val="0091000F"/>
+    <w:rPr>
+      <w:color w:val="808080"/>
+      <w:shd w:val="clear" w:color="auto" w:fill="E6E6E6"/>
+    </w:rPr>
   </w:style>
 </w:styles>
 </file>
@@ -8404,11 +7785,11 @@
 </file>
 
 <file path=customXml/item1.xml><?xml version="1.0" encoding="utf-8"?>
-<p:properties xmlns:p="http://schemas.microsoft.com/office/2006/metadata/properties" xmlns:xsi="http://www.w3.org/2001/XMLSchema-instance" xmlns:pc="http://schemas.microsoft.com/office/infopath/2007/PartnerControls"/>
+<ct:contentTypeSchema xmlns:ct="http://schemas.microsoft.com/office/2006/metadata/contentType" xmlns:ma="http://schemas.microsoft.com/office/2006/metadata/properties/metaAttributes" ct:_="" ma:_="" ma:contentTypeName="TemplateFile" ma:contentTypeID="0x0101006EDDDB5EE6D98C44930B742096920B300400F5B6D36B3EF94B4E9A635CDF2A18F5B8" ma:contentTypeVersion="30" ma:contentTypeDescription="Create a new document." ma:contentTypeScope="" ma:versionID="b6358c8e9ccf10d22debe3a56dce56ac"/>
 </file>
 
 <file path=customXml/item2.xml><?xml version="1.0" encoding="utf-8"?>
-<ct:contentTypeSchema xmlns:ct="http://schemas.microsoft.com/office/2006/metadata/contentType" xmlns:ma="http://schemas.microsoft.com/office/2006/metadata/properties/metaAttributes" ct:_="" ma:_="" ma:contentTypeName="TemplateFile" ma:contentTypeID="0x0101006EDDDB5EE6D98C44930B742096920B300400F5B6D36B3EF94B4E9A635CDF2A18F5B8" ma:contentTypeVersion="30" ma:contentTypeDescription="Create a new document." ma:contentTypeScope="" ma:versionID="b6358c8e9ccf10d22debe3a56dce56ac"/>
+<p:properties xmlns:p="http://schemas.microsoft.com/office/2006/metadata/properties" xmlns:xsi="http://www.w3.org/2001/XMLSchema-instance" xmlns:pc="http://schemas.microsoft.com/office/infopath/2007/PartnerControls"/>
 </file>
 
 <file path=customXml/item3.xml><?xml version="1.0" encoding="utf-8"?>
@@ -8425,19 +7806,19 @@
 </file>
 
 <file path=customXml/itemProps1.xml><?xml version="1.0" encoding="utf-8"?>
-<ds:datastoreItem xmlns:ds="http://schemas.openxmlformats.org/officeDocument/2006/customXml" ds:itemID="{C3527CAD-2E22-4F1A-903D-2F1CD65DEB8E}">
+<ds:datastoreItem xmlns:ds="http://schemas.openxmlformats.org/officeDocument/2006/customXml" ds:itemID="{428C38F0-4C47-40E6-ADC3-E3D33B979DBA}">
   <ds:schemaRefs>
-    <ds:schemaRef ds:uri="http://schemas.microsoft.com/office/2006/metadata/properties"/>
-    <ds:schemaRef ds:uri="http://schemas.microsoft.com/office/infopath/2007/PartnerControls"/>
+    <ds:schemaRef ds:uri="http://schemas.microsoft.com/office/2006/metadata/contentType"/>
+    <ds:schemaRef ds:uri="http://schemas.microsoft.com/office/2006/metadata/properties/metaAttributes"/>
   </ds:schemaRefs>
 </ds:datastoreItem>
 </file>
 
 <file path=customXml/itemProps2.xml><?xml version="1.0" encoding="utf-8"?>
-<ds:datastoreItem xmlns:ds="http://schemas.openxmlformats.org/officeDocument/2006/customXml" ds:itemID="{428C38F0-4C47-40E6-ADC3-E3D33B979DBA}">
+<ds:datastoreItem xmlns:ds="http://schemas.openxmlformats.org/officeDocument/2006/customXml" ds:itemID="{C3527CAD-2E22-4F1A-903D-2F1CD65DEB8E}">
   <ds:schemaRefs>
-    <ds:schemaRef ds:uri="http://schemas.microsoft.com/office/2006/metadata/contentType"/>
-    <ds:schemaRef ds:uri="http://schemas.microsoft.com/office/2006/metadata/properties/metaAttributes"/>
+    <ds:schemaRef ds:uri="http://schemas.microsoft.com/office/2006/metadata/properties"/>
+    <ds:schemaRef ds:uri="http://schemas.microsoft.com/office/infopath/2007/PartnerControls"/>
   </ds:schemaRefs>
 </ds:datastoreItem>
 </file>
@@ -8451,7 +7832,7 @@
 </file>
 
 <file path=customXml/itemProps4.xml><?xml version="1.0" encoding="utf-8"?>
-<ds:datastoreItem xmlns:ds="http://schemas.openxmlformats.org/officeDocument/2006/customXml" ds:itemID="{8591B659-9F90-4704-883E-CD416F84F974}">
+<ds:datastoreItem xmlns:ds="http://schemas.openxmlformats.org/officeDocument/2006/customXml" ds:itemID="{E50C2D12-3587-4BCF-8435-57887425488D}">
   <ds:schemaRefs>
     <ds:schemaRef ds:uri="http://schemas.openxmlformats.org/officeDocument/2006/bibliography"/>
   </ds:schemaRefs>

</xml_diff>